<commit_message>
Uploading cisco vtp telematica
</commit_message>
<xml_diff>
--- a/proyecto de investigacion 2/Justificacion, Propositos y objetivos.docx
+++ b/proyecto de investigacion 2/Justificacion, Propositos y objetivos.docx
@@ -1,6 +1,6 @@
 
 <file path=word/document.xml><?xml version="1.0" encoding="utf-8"?>
-<w:document xmlns:wpc="http://schemas.microsoft.com/office/word/2010/wordprocessingCanvas" xmlns:cx="http://schemas.microsoft.com/office/drawing/2014/chartex" xmlns:cx1="http://schemas.microsoft.com/office/drawing/2015/9/8/chartex" xmlns:cx2="http://schemas.microsoft.com/office/drawing/2015/10/21/chartex" xmlns:cx3="http://schemas.microsoft.com/office/drawing/2016/5/9/chartex" xmlns:cx4="http://schemas.microsoft.com/office/drawing/2016/5/10/chartex" xmlns:cx5="http://schemas.microsoft.com/office/drawing/2016/5/11/chartex" xmlns:cx6="http://schemas.microsoft.com/office/drawing/2016/5/12/chartex" xmlns:cx7="http://schemas.microsoft.com/office/drawing/2016/5/13/chartex" xmlns:cx8="http://schemas.microsoft.com/office/drawing/2016/5/14/chartex" xmlns:mc="http://schemas.openxmlformats.org/markup-compatibility/2006" xmlns:aink="http://schemas.microsoft.com/office/drawing/2016/ink" xmlns:am3d="http://schemas.microsoft.com/office/drawing/2017/model3d" xmlns:o="urn:schemas-microsoft-com:office:office" xmlns:r="http://schemas.openxmlformats.org/officeDocument/2006/relationships" xmlns:m="http://schemas.openxmlformats.org/officeDocument/2006/math" xmlns:v="urn:schemas-microsoft-com:vml" xmlns:wp14="http://schemas.microsoft.com/office/word/2010/wordprocessingDrawing" xmlns:wp="http://schemas.openxmlformats.org/drawingml/2006/wordprocessingDrawing" xmlns:w10="urn:schemas-microsoft-com:office:word" xmlns:w="http://schemas.openxmlformats.org/wordprocessingml/2006/main" xmlns:w14="http://schemas.microsoft.com/office/word/2010/wordml" xmlns:w15="http://schemas.microsoft.com/office/word/2012/wordml" xmlns:w16cex="http://schemas.microsoft.com/office/word/2018/wordml/cex" xmlns:w16cid="http://schemas.microsoft.com/office/word/2016/wordml/cid" xmlns:w16="http://schemas.microsoft.com/office/word/2018/wordml" xmlns:w16se="http://schemas.microsoft.com/office/word/2015/wordml/symex" xmlns:wpg="http://schemas.microsoft.com/office/word/2010/wordprocessingGroup" xmlns:wpi="http://schemas.microsoft.com/office/word/2010/wordprocessingInk" xmlns:wne="http://schemas.microsoft.com/office/word/2006/wordml" xmlns:wps="http://schemas.microsoft.com/office/word/2010/wordprocessingShape" mc:Ignorable="w14 w15 w16se w16cid w16 w16cex wp14">
+<w:document xmlns:wpc="http://schemas.microsoft.com/office/word/2010/wordprocessingCanvas" xmlns:cx="http://schemas.microsoft.com/office/drawing/2014/chartex" xmlns:cx1="http://schemas.microsoft.com/office/drawing/2015/9/8/chartex" xmlns:cx2="http://schemas.microsoft.com/office/drawing/2015/10/21/chartex" xmlns:cx3="http://schemas.microsoft.com/office/drawing/2016/5/9/chartex" xmlns:cx4="http://schemas.microsoft.com/office/drawing/2016/5/10/chartex" xmlns:cx5="http://schemas.microsoft.com/office/drawing/2016/5/11/chartex" xmlns:cx6="http://schemas.microsoft.com/office/drawing/2016/5/12/chartex" xmlns:cx7="http://schemas.microsoft.com/office/drawing/2016/5/13/chartex" xmlns:cx8="http://schemas.microsoft.com/office/drawing/2016/5/14/chartex" xmlns:mc="http://schemas.openxmlformats.org/markup-compatibility/2006" xmlns:aink="http://schemas.microsoft.com/office/drawing/2016/ink" xmlns:am3d="http://schemas.microsoft.com/office/drawing/2017/model3d" xmlns:o="urn:schemas-microsoft-com:office:office" xmlns:r="http://schemas.openxmlformats.org/officeDocument/2006/relationships" xmlns:m="http://schemas.openxmlformats.org/officeDocument/2006/math" xmlns:v="urn:schemas-microsoft-com:vml" xmlns:wp14="http://schemas.microsoft.com/office/word/2010/wordprocessingDrawing" xmlns:wp="http://schemas.openxmlformats.org/drawingml/2006/wordprocessingDrawing" xmlns:w10="urn:schemas-microsoft-com:office:word" xmlns:w="http://schemas.openxmlformats.org/wordprocessingml/2006/main" xmlns:w14="http://schemas.microsoft.com/office/word/2010/wordml" xmlns:w15="http://schemas.microsoft.com/office/word/2012/wordml" xmlns:w16cex="http://schemas.microsoft.com/office/word/2018/wordml/cex" xmlns:w16cid="http://schemas.microsoft.com/office/word/2016/wordml/cid" xmlns:w16="http://schemas.microsoft.com/office/word/2018/wordml" xmlns:w16sdtdh="http://schemas.microsoft.com/office/word/2020/wordml/sdtdatahash" xmlns:w16se="http://schemas.microsoft.com/office/word/2015/wordml/symex" xmlns:wpg="http://schemas.microsoft.com/office/word/2010/wordprocessingGroup" xmlns:wpi="http://schemas.microsoft.com/office/word/2010/wordprocessingInk" xmlns:wne="http://schemas.microsoft.com/office/word/2006/wordml" xmlns:wps="http://schemas.microsoft.com/office/word/2010/wordprocessingShape" mc:Ignorable="w14 w15 w16se w16cid w16 w16cex w16sdtdh wp14">
   <w:body>
     <w:p>
       <w:pPr>
@@ -903,8 +903,2337 @@
       <w:r>
         <w:t>Definir Requisitos Específicos, Diseñar una Interfaz de Usuario Intuitiva, Desarrollar Flujos de Autorización Personalizados, Integrar con Sistemas Existentes, Garantizar Seguridad y Cumplimiento Normativo, Medir la Eficiencia del Proceso, Capacitar a los Usuarios, Evaluar la Adopción del Nuevo Sistema, Evaluar el Impacto en la Seguridad Laboral.</w:t>
       </w:r>
-      <w:bookmarkStart w:id="0" w:name="_GoBack"/>
-      <w:bookmarkEnd w:id="0"/>
+    </w:p>
+    <w:p>
+      <w:r>
+        <w:br w:type="page"/>
+      </w:r>
+    </w:p>
+    <w:p>
+      <w:pPr>
+        <w:jc w:val="center"/>
+        <w:rPr>
+          <w:b/>
+          <w:bCs/>
+        </w:rPr>
+      </w:pPr>
+      <w:r>
+        <w:rPr>
+          <w:b/>
+          <w:bCs/>
+        </w:rPr>
+        <w:lastRenderedPageBreak/>
+        <w:t>2 ENTREGA</w:t>
+      </w:r>
+    </w:p>
+    <w:p>
+      <w:r>
+        <w:t>Encuesta para el Desarrollo de Software de Gestión de Flujos de Autorización</w:t>
+      </w:r>
+    </w:p>
+    <w:p>
+      <w:r>
+        <w:t>Nombre (Opcional):</w:t>
+      </w:r>
+    </w:p>
+    <w:p>
+      <w:r>
+        <w:t>Cargo o función en la organización:</w:t>
+      </w:r>
+    </w:p>
+    <w:p>
+      <w:pPr>
+        <w:pStyle w:val="Prrafodelista"/>
+        <w:numPr>
+          <w:ilvl w:val="0"/>
+          <w:numId w:val="8"/>
+        </w:numPr>
+      </w:pPr>
+      <w:r>
+        <w:t>¿Con qué frecuencia te encuentras autorizando flujos de trabajo en tu trabajo?</w:t>
+      </w:r>
+    </w:p>
+    <w:p>
+      <w:pPr>
+        <w:pStyle w:val="Prrafodelista"/>
+        <w:numPr>
+          <w:ilvl w:val="1"/>
+          <w:numId w:val="8"/>
+        </w:numPr>
+      </w:pPr>
+      <w:r>
+        <w:t>Diariamente</w:t>
+      </w:r>
+    </w:p>
+    <w:p>
+      <w:pPr>
+        <w:pStyle w:val="Prrafodelista"/>
+        <w:numPr>
+          <w:ilvl w:val="1"/>
+          <w:numId w:val="8"/>
+        </w:numPr>
+      </w:pPr>
+      <w:r>
+        <w:t>Semanalmente</w:t>
+      </w:r>
+    </w:p>
+    <w:p>
+      <w:pPr>
+        <w:pStyle w:val="Prrafodelista"/>
+        <w:numPr>
+          <w:ilvl w:val="1"/>
+          <w:numId w:val="8"/>
+        </w:numPr>
+      </w:pPr>
+      <w:r>
+        <w:t>Mensualmente</w:t>
+      </w:r>
+    </w:p>
+    <w:p>
+      <w:pPr>
+        <w:pStyle w:val="Prrafodelista"/>
+        <w:numPr>
+          <w:ilvl w:val="1"/>
+          <w:numId w:val="8"/>
+        </w:numPr>
+      </w:pPr>
+      <w:r>
+        <w:t>Ocasionalmente</w:t>
+      </w:r>
+    </w:p>
+    <w:p>
+      <w:pPr>
+        <w:pStyle w:val="Prrafodelista"/>
+        <w:numPr>
+          <w:ilvl w:val="0"/>
+          <w:numId w:val="8"/>
+        </w:numPr>
+      </w:pPr>
+      <w:r>
+        <w:t>¿Dónde sueles realizar la autorización de flujos de trabajo?</w:t>
+      </w:r>
+    </w:p>
+    <w:p>
+      <w:pPr>
+        <w:pStyle w:val="Prrafodelista"/>
+        <w:numPr>
+          <w:ilvl w:val="1"/>
+          <w:numId w:val="8"/>
+        </w:numPr>
+      </w:pPr>
+      <w:r>
+        <w:t>En la oficina</w:t>
+      </w:r>
+    </w:p>
+    <w:p>
+      <w:pPr>
+        <w:pStyle w:val="Prrafodelista"/>
+        <w:numPr>
+          <w:ilvl w:val="1"/>
+          <w:numId w:val="8"/>
+        </w:numPr>
+      </w:pPr>
+      <w:r>
+        <w:t>En el campo</w:t>
+      </w:r>
+    </w:p>
+    <w:p>
+      <w:pPr>
+        <w:pStyle w:val="Prrafodelista"/>
+        <w:numPr>
+          <w:ilvl w:val="1"/>
+          <w:numId w:val="8"/>
+        </w:numPr>
+      </w:pPr>
+      <w:r>
+        <w:t>Ambos lugares</w:t>
+      </w:r>
+    </w:p>
+    <w:p>
+      <w:pPr>
+        <w:pStyle w:val="Prrafodelista"/>
+        <w:numPr>
+          <w:ilvl w:val="0"/>
+          <w:numId w:val="8"/>
+        </w:numPr>
+      </w:pPr>
+      <w:r>
+        <w:t>¿Con qué frecuencia experimentas cambios en los flujos de autorización?</w:t>
+      </w:r>
+    </w:p>
+    <w:p>
+      <w:pPr>
+        <w:pStyle w:val="Prrafodelista"/>
+        <w:numPr>
+          <w:ilvl w:val="1"/>
+          <w:numId w:val="8"/>
+        </w:numPr>
+      </w:pPr>
+      <w:r>
+        <w:t>Con frecuencia</w:t>
+      </w:r>
+    </w:p>
+    <w:p>
+      <w:pPr>
+        <w:pStyle w:val="Prrafodelista"/>
+        <w:numPr>
+          <w:ilvl w:val="1"/>
+          <w:numId w:val="8"/>
+        </w:numPr>
+      </w:pPr>
+      <w:r>
+        <w:t>Ocasionalmente</w:t>
+      </w:r>
+    </w:p>
+    <w:p>
+      <w:pPr>
+        <w:pStyle w:val="Prrafodelista"/>
+        <w:numPr>
+          <w:ilvl w:val="1"/>
+          <w:numId w:val="8"/>
+        </w:numPr>
+      </w:pPr>
+      <w:r>
+        <w:t>Raramente</w:t>
+      </w:r>
+    </w:p>
+    <w:p>
+      <w:pPr>
+        <w:pStyle w:val="Prrafodelista"/>
+        <w:numPr>
+          <w:ilvl w:val="1"/>
+          <w:numId w:val="8"/>
+        </w:numPr>
+      </w:pPr>
+      <w:r>
+        <w:t>Nunca</w:t>
+      </w:r>
+    </w:p>
+    <w:p>
+      <w:pPr>
+        <w:pStyle w:val="Prrafodelista"/>
+        <w:numPr>
+          <w:ilvl w:val="0"/>
+          <w:numId w:val="8"/>
+        </w:numPr>
+      </w:pPr>
+      <w:r>
+        <w:t>¿Cómo describirías la practicidad de los formularios de autorización actuales?</w:t>
+      </w:r>
+    </w:p>
+    <w:p>
+      <w:pPr>
+        <w:pStyle w:val="Prrafodelista"/>
+        <w:numPr>
+          <w:ilvl w:val="1"/>
+          <w:numId w:val="8"/>
+        </w:numPr>
+      </w:pPr>
+      <w:r>
+        <w:t>Muy prácticos</w:t>
+      </w:r>
+    </w:p>
+    <w:p>
+      <w:pPr>
+        <w:pStyle w:val="Prrafodelista"/>
+        <w:numPr>
+          <w:ilvl w:val="1"/>
+          <w:numId w:val="8"/>
+        </w:numPr>
+      </w:pPr>
+      <w:r>
+        <w:t>Prácticos</w:t>
+      </w:r>
+    </w:p>
+    <w:p>
+      <w:pPr>
+        <w:pStyle w:val="Prrafodelista"/>
+        <w:numPr>
+          <w:ilvl w:val="1"/>
+          <w:numId w:val="8"/>
+        </w:numPr>
+      </w:pPr>
+      <w:r>
+        <w:t>Poco prácticos</w:t>
+      </w:r>
+    </w:p>
+    <w:p>
+      <w:pPr>
+        <w:pStyle w:val="Prrafodelista"/>
+        <w:numPr>
+          <w:ilvl w:val="1"/>
+          <w:numId w:val="8"/>
+        </w:numPr>
+      </w:pPr>
+      <w:r>
+        <w:t>Muy poco prácticos</w:t>
+      </w:r>
+    </w:p>
+    <w:p>
+      <w:pPr>
+        <w:pStyle w:val="Prrafodelista"/>
+        <w:numPr>
+          <w:ilvl w:val="0"/>
+          <w:numId w:val="8"/>
+        </w:numPr>
+      </w:pPr>
+      <w:r>
+        <w:t>¿Qué tipo de información o elementos se incluyen en los flujos de autorización que te resultan difíciles de gestionar?</w:t>
+      </w:r>
+    </w:p>
+    <w:p>
+      <w:pPr>
+        <w:pStyle w:val="Prrafodelista"/>
+        <w:numPr>
+          <w:ilvl w:val="1"/>
+          <w:numId w:val="8"/>
+        </w:numPr>
+      </w:pPr>
+      <w:r>
+        <w:t>Información excesiva</w:t>
+      </w:r>
+    </w:p>
+    <w:p>
+      <w:pPr>
+        <w:pStyle w:val="Prrafodelista"/>
+        <w:numPr>
+          <w:ilvl w:val="1"/>
+          <w:numId w:val="8"/>
+        </w:numPr>
+      </w:pPr>
+      <w:r>
+        <w:t>Documentos adjuntos</w:t>
+      </w:r>
+    </w:p>
+    <w:p>
+      <w:pPr>
+        <w:pStyle w:val="Prrafodelista"/>
+        <w:numPr>
+          <w:ilvl w:val="1"/>
+          <w:numId w:val="8"/>
+        </w:numPr>
+      </w:pPr>
+      <w:r>
+        <w:t>Firmas</w:t>
+      </w:r>
+    </w:p>
+    <w:p>
+      <w:pPr>
+        <w:pStyle w:val="Prrafodelista"/>
+        <w:numPr>
+          <w:ilvl w:val="1"/>
+          <w:numId w:val="8"/>
+        </w:numPr>
+      </w:pPr>
+      <w:r>
+        <w:t>Otros (por favor especifica):</w:t>
+      </w:r>
+    </w:p>
+    <w:p>
+      <w:pPr>
+        <w:pStyle w:val="Prrafodelista"/>
+        <w:numPr>
+          <w:ilvl w:val="0"/>
+          <w:numId w:val="8"/>
+        </w:numPr>
+      </w:pPr>
+      <w:r>
+        <w:t>¿Cómo te gustaría que el software facilite el proceso de autorización de flujos de trabajo?</w:t>
+      </w:r>
+    </w:p>
+    <w:p>
+      <w:pPr>
+        <w:pStyle w:val="Prrafodelista"/>
+        <w:numPr>
+          <w:ilvl w:val="0"/>
+          <w:numId w:val="8"/>
+        </w:numPr>
+      </w:pPr>
+      <w:r>
+        <w:t>¿Qué funcionalidades consideras más importantes para el software? (Puedes seleccionar varias opciones)</w:t>
+      </w:r>
+    </w:p>
+    <w:p>
+      <w:pPr>
+        <w:pStyle w:val="Prrafodelista"/>
+        <w:numPr>
+          <w:ilvl w:val="1"/>
+          <w:numId w:val="8"/>
+        </w:numPr>
+      </w:pPr>
+      <w:r>
+        <w:t>Administración de flujos de trabajo</w:t>
+      </w:r>
+    </w:p>
+    <w:p>
+      <w:pPr>
+        <w:pStyle w:val="Prrafodelista"/>
+        <w:numPr>
+          <w:ilvl w:val="1"/>
+          <w:numId w:val="8"/>
+        </w:numPr>
+      </w:pPr>
+      <w:r>
+        <w:t>Trazabilidad de flujos de autorización</w:t>
+      </w:r>
+    </w:p>
+    <w:p>
+      <w:pPr>
+        <w:pStyle w:val="Prrafodelista"/>
+        <w:numPr>
+          <w:ilvl w:val="1"/>
+          <w:numId w:val="8"/>
+        </w:numPr>
+      </w:pPr>
+      <w:r>
+        <w:t>Facilidad de uso</w:t>
+      </w:r>
+    </w:p>
+    <w:p>
+      <w:pPr>
+        <w:pStyle w:val="Prrafodelista"/>
+        <w:numPr>
+          <w:ilvl w:val="1"/>
+          <w:numId w:val="8"/>
+        </w:numPr>
+      </w:pPr>
+      <w:r>
+        <w:t>Escalabilidad</w:t>
+      </w:r>
+    </w:p>
+    <w:p>
+      <w:pPr>
+        <w:pStyle w:val="Prrafodelista"/>
+        <w:numPr>
+          <w:ilvl w:val="1"/>
+          <w:numId w:val="8"/>
+        </w:numPr>
+      </w:pPr>
+      <w:r>
+        <w:t>Generación automática de documentos PDF</w:t>
+      </w:r>
+    </w:p>
+    <w:p>
+      <w:pPr>
+        <w:pStyle w:val="Prrafodelista"/>
+        <w:numPr>
+          <w:ilvl w:val="1"/>
+          <w:numId w:val="8"/>
+        </w:numPr>
+      </w:pPr>
+      <w:r>
+        <w:t>Acceso desde dispositivos móviles</w:t>
+      </w:r>
+    </w:p>
+    <w:p>
+      <w:pPr>
+        <w:pStyle w:val="Prrafodelista"/>
+        <w:numPr>
+          <w:ilvl w:val="1"/>
+          <w:numId w:val="8"/>
+        </w:numPr>
+      </w:pPr>
+      <w:r>
+        <w:t>Filtros de búsqueda para encontrar flujos</w:t>
+      </w:r>
+    </w:p>
+    <w:p>
+      <w:pPr>
+        <w:pStyle w:val="Prrafodelista"/>
+        <w:numPr>
+          <w:ilvl w:val="1"/>
+          <w:numId w:val="8"/>
+        </w:numPr>
+      </w:pPr>
+      <w:r>
+        <w:t>Otras (por favor especifica):</w:t>
+      </w:r>
+      <w:r>
+        <w:br/>
+      </w:r>
+    </w:p>
+    <w:p>
+      <w:pPr>
+        <w:pStyle w:val="Prrafodelista"/>
+        <w:numPr>
+          <w:ilvl w:val="0"/>
+          <w:numId w:val="8"/>
+        </w:numPr>
+      </w:pPr>
+      <w:r>
+        <w:t>¿Tienes alguna sugerencia adicional para mejorar la gestión de flujos de autorización?</w:t>
+      </w:r>
+    </w:p>
+    <w:p>
+      <w:pPr>
+        <w:pStyle w:val="Prrafodelista"/>
+        <w:numPr>
+          <w:ilvl w:val="0"/>
+          <w:numId w:val="8"/>
+        </w:numPr>
+      </w:pPr>
+      <w:r>
+        <w:lastRenderedPageBreak/>
+        <w:t>¿Cuál es la importancia de mantener registros y documentación de los flujos de autorización en tu organización?</w:t>
+      </w:r>
+    </w:p>
+    <w:p>
+      <w:pPr>
+        <w:pStyle w:val="Prrafodelista"/>
+        <w:numPr>
+          <w:ilvl w:val="0"/>
+          <w:numId w:val="8"/>
+        </w:numPr>
+      </w:pPr>
+      <w:r>
+        <w:t>¿Qué aspectos de la seguridad y privacidad de los datos debemos considerar al desarrollar el software?</w:t>
+      </w:r>
+    </w:p>
+    <w:p>
+      <w:pPr>
+        <w:pStyle w:val="Prrafodelista"/>
+        <w:numPr>
+          <w:ilvl w:val="0"/>
+          <w:numId w:val="8"/>
+        </w:numPr>
+      </w:pPr>
+      <w:r>
+        <w:t>¿En qué tipo de industria o sector trabaja tu organización? (Por ejemplo, salud, manufactura, gobierno, etc.)</w:t>
+      </w:r>
+    </w:p>
+    <w:p>
+      <w:pPr>
+        <w:pStyle w:val="Prrafodelista"/>
+        <w:numPr>
+          <w:ilvl w:val="0"/>
+          <w:numId w:val="8"/>
+        </w:numPr>
+      </w:pPr>
+      <w:r>
+        <w:t>¿Tienes algún software o herramienta actualmente en uso para gestionar flujos de autorización? Si es así, ¿cuál?</w:t>
+      </w:r>
+    </w:p>
+    <w:p>
+      <w:pPr>
+        <w:pStyle w:val="Prrafodelista"/>
+        <w:numPr>
+          <w:ilvl w:val="0"/>
+          <w:numId w:val="8"/>
+        </w:numPr>
+      </w:pPr>
+      <w:r>
+        <w:t>¿Hay alguna otra información o comentario que consideres relevante para el desarrollo de este software?</w:t>
+      </w:r>
+    </w:p>
+    <w:p/>
+    <w:p>
+      <w:pPr>
+        <w:jc w:val="center"/>
+      </w:pPr>
+      <w:r>
+        <w:t xml:space="preserve">SOLUCION </w:t>
+      </w:r>
+      <w:r>
+        <w:t>ENCUESTAS</w:t>
+      </w:r>
+    </w:p>
+    <w:p>
+      <w:pPr>
+        <w:pStyle w:val="Prrafodelista"/>
+        <w:jc w:val="center"/>
+        <w:rPr>
+          <w:b/>
+          <w:bCs/>
+          <w:sz w:val="32"/>
+          <w:szCs w:val="32"/>
+        </w:rPr>
+      </w:pPr>
+      <w:r>
+        <w:rPr>
+          <w:b/>
+          <w:bCs/>
+          <w:sz w:val="32"/>
+          <w:szCs w:val="32"/>
+        </w:rPr>
+        <w:t xml:space="preserve">Encuesta </w:t>
+      </w:r>
+      <w:r>
+        <w:rPr>
+          <w:b/>
+          <w:bCs/>
+          <w:sz w:val="32"/>
+          <w:szCs w:val="32"/>
+        </w:rPr>
+        <w:t>1</w:t>
+      </w:r>
+      <w:r>
+        <w:rPr>
+          <w:b/>
+          <w:bCs/>
+          <w:sz w:val="32"/>
+          <w:szCs w:val="32"/>
+        </w:rPr>
+        <w:t>:</w:t>
+      </w:r>
+    </w:p>
+    <w:p>
+      <w:pPr>
+        <w:pStyle w:val="Prrafodelista"/>
+      </w:pPr>
+      <w:r>
+        <w:t>Nombre (Opcional): María López</w:t>
+      </w:r>
+    </w:p>
+    <w:p>
+      <w:pPr>
+        <w:pStyle w:val="Prrafodelista"/>
+      </w:pPr>
+      <w:r>
+        <w:t>Cargo o función en la organización: Coordinadora de Proyectos</w:t>
+      </w:r>
+    </w:p>
+    <w:p>
+      <w:pPr>
+        <w:pStyle w:val="Prrafodelista"/>
+        <w:numPr>
+          <w:ilvl w:val="0"/>
+          <w:numId w:val="9"/>
+        </w:numPr>
+      </w:pPr>
+      <w:r>
+        <w:t>¿Con qué frecuencia te encuentras autorizando flujos de trabajo en tu trabajo?</w:t>
+      </w:r>
+    </w:p>
+    <w:p>
+      <w:pPr>
+        <w:pStyle w:val="Prrafodelista"/>
+        <w:numPr>
+          <w:ilvl w:val="1"/>
+          <w:numId w:val="9"/>
+        </w:numPr>
+      </w:pPr>
+      <w:r>
+        <w:t>Diariamente</w:t>
+      </w:r>
+    </w:p>
+    <w:p>
+      <w:pPr>
+        <w:pStyle w:val="Prrafodelista"/>
+        <w:numPr>
+          <w:ilvl w:val="0"/>
+          <w:numId w:val="9"/>
+        </w:numPr>
+      </w:pPr>
+      <w:r>
+        <w:t>¿Dónde sueles realizar la autorización de flujos de trabajo?</w:t>
+      </w:r>
+    </w:p>
+    <w:p>
+      <w:pPr>
+        <w:pStyle w:val="Prrafodelista"/>
+        <w:numPr>
+          <w:ilvl w:val="1"/>
+          <w:numId w:val="9"/>
+        </w:numPr>
+      </w:pPr>
+      <w:r>
+        <w:t>En el campo</w:t>
+      </w:r>
+    </w:p>
+    <w:p>
+      <w:pPr>
+        <w:pStyle w:val="Prrafodelista"/>
+        <w:numPr>
+          <w:ilvl w:val="0"/>
+          <w:numId w:val="9"/>
+        </w:numPr>
+      </w:pPr>
+      <w:r>
+        <w:t>¿Con qué frecuencia experimentas cambios en los flujos de autorización?</w:t>
+      </w:r>
+    </w:p>
+    <w:p>
+      <w:pPr>
+        <w:pStyle w:val="Prrafodelista"/>
+        <w:numPr>
+          <w:ilvl w:val="1"/>
+          <w:numId w:val="9"/>
+        </w:numPr>
+      </w:pPr>
+      <w:r>
+        <w:t>Con frecuencia</w:t>
+      </w:r>
+    </w:p>
+    <w:p>
+      <w:pPr>
+        <w:pStyle w:val="Prrafodelista"/>
+        <w:numPr>
+          <w:ilvl w:val="0"/>
+          <w:numId w:val="9"/>
+        </w:numPr>
+      </w:pPr>
+      <w:r>
+        <w:t>¿Cómo describirías la practicidad de los formularios de autorización actuales?</w:t>
+      </w:r>
+    </w:p>
+    <w:p>
+      <w:pPr>
+        <w:pStyle w:val="Prrafodelista"/>
+        <w:numPr>
+          <w:ilvl w:val="1"/>
+          <w:numId w:val="9"/>
+        </w:numPr>
+      </w:pPr>
+      <w:r>
+        <w:t>Prácticos</w:t>
+      </w:r>
+    </w:p>
+    <w:p>
+      <w:pPr>
+        <w:pStyle w:val="Prrafodelista"/>
+        <w:numPr>
+          <w:ilvl w:val="0"/>
+          <w:numId w:val="9"/>
+        </w:numPr>
+      </w:pPr>
+      <w:r>
+        <w:t>¿Qué tipo de información o elementos se incluyen en los flujos de autorización que te resultan difíciles de gestionar?</w:t>
+      </w:r>
+    </w:p>
+    <w:p>
+      <w:pPr>
+        <w:pStyle w:val="Prrafodelista"/>
+        <w:numPr>
+          <w:ilvl w:val="1"/>
+          <w:numId w:val="9"/>
+        </w:numPr>
+      </w:pPr>
+      <w:r>
+        <w:t>Documentos adjuntos</w:t>
+      </w:r>
+    </w:p>
+    <w:p>
+      <w:pPr>
+        <w:pStyle w:val="Prrafodelista"/>
+        <w:numPr>
+          <w:ilvl w:val="0"/>
+          <w:numId w:val="9"/>
+        </w:numPr>
+      </w:pPr>
+      <w:r>
+        <w:t>¿Cómo te gustaría que el software facilite el proceso de autorización de flujos de trabajo?</w:t>
+      </w:r>
+    </w:p>
+    <w:p>
+      <w:pPr>
+        <w:pStyle w:val="Prrafodelista"/>
+        <w:numPr>
+          <w:ilvl w:val="1"/>
+          <w:numId w:val="9"/>
+        </w:numPr>
+      </w:pPr>
+      <w:r>
+        <w:t>Me gustaría que el software simplificara la carga y revisión de documentos adjuntos, además de permitir firmas electrónicas.</w:t>
+      </w:r>
+    </w:p>
+    <w:p>
+      <w:pPr>
+        <w:pStyle w:val="Prrafodelista"/>
+        <w:numPr>
+          <w:ilvl w:val="0"/>
+          <w:numId w:val="9"/>
+        </w:numPr>
+      </w:pPr>
+      <w:r>
+        <w:t>¿Qué funcionalidades consideras más importantes para el software? (Puedes seleccionar varias opciones)</w:t>
+      </w:r>
+    </w:p>
+    <w:p>
+      <w:pPr>
+        <w:pStyle w:val="Prrafodelista"/>
+        <w:numPr>
+          <w:ilvl w:val="1"/>
+          <w:numId w:val="9"/>
+        </w:numPr>
+      </w:pPr>
+      <w:r>
+        <w:t>Administración de flujos de trabajo</w:t>
+      </w:r>
+    </w:p>
+    <w:p>
+      <w:pPr>
+        <w:pStyle w:val="Prrafodelista"/>
+        <w:numPr>
+          <w:ilvl w:val="1"/>
+          <w:numId w:val="9"/>
+        </w:numPr>
+      </w:pPr>
+      <w:r>
+        <w:t>Trazabilidad de flujos de autorización</w:t>
+      </w:r>
+    </w:p>
+    <w:p>
+      <w:pPr>
+        <w:pStyle w:val="Prrafodelista"/>
+        <w:numPr>
+          <w:ilvl w:val="1"/>
+          <w:numId w:val="9"/>
+        </w:numPr>
+      </w:pPr>
+      <w:r>
+        <w:t>Facilidad de uso</w:t>
+      </w:r>
+    </w:p>
+    <w:p>
+      <w:pPr>
+        <w:pStyle w:val="Prrafodelista"/>
+        <w:numPr>
+          <w:ilvl w:val="1"/>
+          <w:numId w:val="9"/>
+        </w:numPr>
+      </w:pPr>
+      <w:r>
+        <w:t>Escalabilidad</w:t>
+      </w:r>
+    </w:p>
+    <w:p>
+      <w:pPr>
+        <w:pStyle w:val="Prrafodelista"/>
+        <w:numPr>
+          <w:ilvl w:val="1"/>
+          <w:numId w:val="9"/>
+        </w:numPr>
+      </w:pPr>
+      <w:r>
+        <w:t>Generación automática de documentos PDF</w:t>
+      </w:r>
+    </w:p>
+    <w:p>
+      <w:pPr>
+        <w:pStyle w:val="Prrafodelista"/>
+        <w:numPr>
+          <w:ilvl w:val="1"/>
+          <w:numId w:val="9"/>
+        </w:numPr>
+      </w:pPr>
+      <w:r>
+        <w:t>Acceso desde dispositivos móviles</w:t>
+      </w:r>
+    </w:p>
+    <w:p>
+      <w:pPr>
+        <w:pStyle w:val="Prrafodelista"/>
+        <w:numPr>
+          <w:ilvl w:val="1"/>
+          <w:numId w:val="9"/>
+        </w:numPr>
+      </w:pPr>
+      <w:r>
+        <w:t>Filtros de búsqueda para encontrar flujos</w:t>
+      </w:r>
+    </w:p>
+    <w:p>
+      <w:pPr>
+        <w:pStyle w:val="Prrafodelista"/>
+        <w:numPr>
+          <w:ilvl w:val="0"/>
+          <w:numId w:val="9"/>
+        </w:numPr>
+      </w:pPr>
+      <w:r>
+        <w:t>¿Tienes alguna sugerencia adicional para mejorar la gestión de flujos de autorización?</w:t>
+      </w:r>
+    </w:p>
+    <w:p>
+      <w:pPr>
+        <w:pStyle w:val="Prrafodelista"/>
+        <w:numPr>
+          <w:ilvl w:val="1"/>
+          <w:numId w:val="9"/>
+        </w:numPr>
+      </w:pPr>
+      <w:r>
+        <w:t>Sería útil tener notificaciones automáticas de flu</w:t>
+      </w:r>
+      <w:r>
+        <w:tab/>
+      </w:r>
+      <w:proofErr w:type="spellStart"/>
+      <w:r>
+        <w:t>jos</w:t>
+      </w:r>
+      <w:proofErr w:type="spellEnd"/>
+      <w:r>
+        <w:t xml:space="preserve"> pendientes y un sistema de historial de cambios.</w:t>
+      </w:r>
+      <w:r>
+        <w:br/>
+      </w:r>
+    </w:p>
+    <w:p>
+      <w:pPr>
+        <w:pStyle w:val="Prrafodelista"/>
+        <w:numPr>
+          <w:ilvl w:val="0"/>
+          <w:numId w:val="9"/>
+        </w:numPr>
+      </w:pPr>
+      <w:r>
+        <w:lastRenderedPageBreak/>
+        <w:t>¿Cuál es la importancia de mantener registros y documentación de los flujos de autorización en tu organización?</w:t>
+      </w:r>
+    </w:p>
+    <w:p>
+      <w:pPr>
+        <w:pStyle w:val="Prrafodelista"/>
+        <w:numPr>
+          <w:ilvl w:val="1"/>
+          <w:numId w:val="9"/>
+        </w:numPr>
+      </w:pPr>
+      <w:r>
+        <w:t>La documentación es crucial para la auditoría y la toma de decisiones informadas en nuestra industria de la construcción.</w:t>
+      </w:r>
+    </w:p>
+    <w:p>
+      <w:pPr>
+        <w:pStyle w:val="Prrafodelista"/>
+        <w:numPr>
+          <w:ilvl w:val="0"/>
+          <w:numId w:val="9"/>
+        </w:numPr>
+      </w:pPr>
+      <w:r>
+        <w:t>¿Qué aspectos de la seguridad y privacidad de los datos debemos considerar al desarrollar el software?</w:t>
+      </w:r>
+    </w:p>
+    <w:p>
+      <w:pPr>
+        <w:pStyle w:val="Prrafodelista"/>
+        <w:numPr>
+          <w:ilvl w:val="1"/>
+          <w:numId w:val="9"/>
+        </w:numPr>
+      </w:pPr>
+      <w:r>
+        <w:t>La seguridad de los datos es crítica debido a la información confidencial que manejamos, por lo que el software debe ser altamente seguro y cumplir con regulaciones.</w:t>
+      </w:r>
+    </w:p>
+    <w:p>
+      <w:pPr>
+        <w:pStyle w:val="Prrafodelista"/>
+        <w:numPr>
+          <w:ilvl w:val="0"/>
+          <w:numId w:val="9"/>
+        </w:numPr>
+      </w:pPr>
+      <w:r>
+        <w:t>¿En qué tipo de industria o sector trabaja tu organización? (Por ejemplo, salud, manufactura, gobierno, etc.)</w:t>
+      </w:r>
+    </w:p>
+    <w:p>
+      <w:pPr>
+        <w:pStyle w:val="Prrafodelista"/>
+        <w:numPr>
+          <w:ilvl w:val="1"/>
+          <w:numId w:val="9"/>
+        </w:numPr>
+      </w:pPr>
+      <w:r>
+        <w:t>Trabajamos en el sector de la construcción.</w:t>
+      </w:r>
+    </w:p>
+    <w:p>
+      <w:pPr>
+        <w:pStyle w:val="Prrafodelista"/>
+        <w:numPr>
+          <w:ilvl w:val="0"/>
+          <w:numId w:val="9"/>
+        </w:numPr>
+      </w:pPr>
+      <w:r>
+        <w:t>¿Tienes algún software o herramienta actualmente en uso para gestionar flujos de autorización? Si es así, ¿cuál?</w:t>
+      </w:r>
+    </w:p>
+    <w:p>
+      <w:pPr>
+        <w:pStyle w:val="Prrafodelista"/>
+        <w:numPr>
+          <w:ilvl w:val="1"/>
+          <w:numId w:val="9"/>
+        </w:numPr>
+      </w:pPr>
+      <w:r>
+        <w:t>Sí, estamos utilizando una combinación de correo electrónico y hojas de cálculo, pero no es eficiente.</w:t>
+      </w:r>
+    </w:p>
+    <w:p>
+      <w:pPr>
+        <w:pStyle w:val="Prrafodelista"/>
+        <w:numPr>
+          <w:ilvl w:val="0"/>
+          <w:numId w:val="9"/>
+        </w:numPr>
+      </w:pPr>
+      <w:r>
+        <w:t>¿Hay alguna otra información o comentario que consideres relevante para el desarrollo de este software?</w:t>
+      </w:r>
+    </w:p>
+    <w:p>
+      <w:pPr>
+        <w:pStyle w:val="Prrafodelista"/>
+        <w:numPr>
+          <w:ilvl w:val="1"/>
+          <w:numId w:val="9"/>
+        </w:numPr>
+      </w:pPr>
+      <w:r>
+        <w:t>Sería genial si el software pudiera integrarse con nuestro sistema de gestión de proyectos actual para una mayor eficiencia.</w:t>
+      </w:r>
+      <w:r>
+        <w:br/>
+      </w:r>
+    </w:p>
+    <w:p>
+      <w:pPr>
+        <w:pStyle w:val="Prrafodelista"/>
+        <w:jc w:val="center"/>
+        <w:rPr>
+          <w:b/>
+          <w:bCs/>
+          <w:sz w:val="32"/>
+          <w:szCs w:val="32"/>
+        </w:rPr>
+      </w:pPr>
+      <w:r>
+        <w:rPr>
+          <w:b/>
+          <w:bCs/>
+          <w:sz w:val="32"/>
+          <w:szCs w:val="32"/>
+        </w:rPr>
+        <w:t>Encuesta</w:t>
+      </w:r>
+      <w:r>
+        <w:rPr>
+          <w:b/>
+          <w:bCs/>
+          <w:sz w:val="32"/>
+          <w:szCs w:val="32"/>
+        </w:rPr>
+        <w:t xml:space="preserve"> 2:</w:t>
+      </w:r>
+    </w:p>
+    <w:p>
+      <w:pPr>
+        <w:pStyle w:val="Prrafodelista"/>
+      </w:pPr>
+      <w:r>
+        <w:t>Nombre (Opcional): Juan Pérez</w:t>
+      </w:r>
+    </w:p>
+    <w:p>
+      <w:pPr>
+        <w:pStyle w:val="Prrafodelista"/>
+      </w:pPr>
+      <w:r>
+        <w:t>Cargo o función en la organización: Técnico de Campo</w:t>
+      </w:r>
+    </w:p>
+    <w:p>
+      <w:pPr>
+        <w:pStyle w:val="Prrafodelista"/>
+        <w:numPr>
+          <w:ilvl w:val="0"/>
+          <w:numId w:val="9"/>
+        </w:numPr>
+      </w:pPr>
+      <w:r>
+        <w:t>¿Con qué frecuencia te encuentras autorizando flujos de trabajo en tu trabajo?</w:t>
+      </w:r>
+    </w:p>
+    <w:p>
+      <w:pPr>
+        <w:pStyle w:val="Prrafodelista"/>
+        <w:numPr>
+          <w:ilvl w:val="1"/>
+          <w:numId w:val="9"/>
+        </w:numPr>
+      </w:pPr>
+      <w:r>
+        <w:t>Diariamente</w:t>
+      </w:r>
+    </w:p>
+    <w:p>
+      <w:pPr>
+        <w:pStyle w:val="Prrafodelista"/>
+        <w:numPr>
+          <w:ilvl w:val="0"/>
+          <w:numId w:val="9"/>
+        </w:numPr>
+      </w:pPr>
+      <w:r>
+        <w:t>¿Dónde sueles realizar la autorización de flujos de trabajo?</w:t>
+      </w:r>
+    </w:p>
+    <w:p>
+      <w:pPr>
+        <w:pStyle w:val="Prrafodelista"/>
+        <w:numPr>
+          <w:ilvl w:val="1"/>
+          <w:numId w:val="9"/>
+        </w:numPr>
+      </w:pPr>
+      <w:r>
+        <w:t>En el campo</w:t>
+      </w:r>
+    </w:p>
+    <w:p>
+      <w:pPr>
+        <w:pStyle w:val="Prrafodelista"/>
+        <w:numPr>
+          <w:ilvl w:val="0"/>
+          <w:numId w:val="9"/>
+        </w:numPr>
+      </w:pPr>
+      <w:r>
+        <w:t>¿Con qué frecuencia experimentas cambios en los flujos de autorización?</w:t>
+      </w:r>
+    </w:p>
+    <w:p>
+      <w:pPr>
+        <w:pStyle w:val="Prrafodelista"/>
+        <w:numPr>
+          <w:ilvl w:val="1"/>
+          <w:numId w:val="9"/>
+        </w:numPr>
+      </w:pPr>
+      <w:r>
+        <w:t>Con frecuencia</w:t>
+      </w:r>
+    </w:p>
+    <w:p>
+      <w:pPr>
+        <w:pStyle w:val="Prrafodelista"/>
+        <w:numPr>
+          <w:ilvl w:val="0"/>
+          <w:numId w:val="9"/>
+        </w:numPr>
+      </w:pPr>
+      <w:r>
+        <w:t>¿Cómo describirías la practicidad de los formularios de autorización actuales?</w:t>
+      </w:r>
+    </w:p>
+    <w:p>
+      <w:pPr>
+        <w:pStyle w:val="Prrafodelista"/>
+        <w:numPr>
+          <w:ilvl w:val="1"/>
+          <w:numId w:val="9"/>
+        </w:numPr>
+      </w:pPr>
+      <w:r>
+        <w:t>Muy prácticos</w:t>
+      </w:r>
+    </w:p>
+    <w:p>
+      <w:pPr>
+        <w:pStyle w:val="Prrafodelista"/>
+        <w:numPr>
+          <w:ilvl w:val="0"/>
+          <w:numId w:val="9"/>
+        </w:numPr>
+      </w:pPr>
+      <w:r>
+        <w:t>¿Qué tipo de información o elementos se incluyen en los flujos de autorización que te resultan difíciles de gestionar?</w:t>
+      </w:r>
+    </w:p>
+    <w:p>
+      <w:pPr>
+        <w:pStyle w:val="Prrafodelista"/>
+        <w:numPr>
+          <w:ilvl w:val="1"/>
+          <w:numId w:val="9"/>
+        </w:numPr>
+      </w:pPr>
+      <w:r>
+        <w:t>Información excesiva</w:t>
+      </w:r>
+    </w:p>
+    <w:p>
+      <w:pPr>
+        <w:pStyle w:val="Prrafodelista"/>
+        <w:numPr>
+          <w:ilvl w:val="0"/>
+          <w:numId w:val="9"/>
+        </w:numPr>
+      </w:pPr>
+      <w:r>
+        <w:t>¿Cómo te gustaría que el software facilite el proceso de autorización de flujos de trabajo?</w:t>
+      </w:r>
+    </w:p>
+    <w:p>
+      <w:pPr>
+        <w:pStyle w:val="Prrafodelista"/>
+        <w:numPr>
+          <w:ilvl w:val="1"/>
+          <w:numId w:val="9"/>
+        </w:numPr>
+      </w:pPr>
+      <w:r>
+        <w:t>El software debe simplificar la revisión de información excesiva y permitir la autorización rápida en dispositivos móviles.</w:t>
+      </w:r>
+    </w:p>
+    <w:p>
+      <w:pPr>
+        <w:pStyle w:val="Prrafodelista"/>
+        <w:numPr>
+          <w:ilvl w:val="0"/>
+          <w:numId w:val="9"/>
+        </w:numPr>
+      </w:pPr>
+      <w:r>
+        <w:t>¿Qué funcionalidades consideras más importantes para el software? (Puedes seleccionar varias opciones)</w:t>
+      </w:r>
+    </w:p>
+    <w:p>
+      <w:pPr>
+        <w:pStyle w:val="Prrafodelista"/>
+        <w:numPr>
+          <w:ilvl w:val="1"/>
+          <w:numId w:val="9"/>
+        </w:numPr>
+      </w:pPr>
+      <w:r>
+        <w:t>Administración de flujos de trabajo</w:t>
+      </w:r>
+    </w:p>
+    <w:p>
+      <w:pPr>
+        <w:pStyle w:val="Prrafodelista"/>
+        <w:numPr>
+          <w:ilvl w:val="1"/>
+          <w:numId w:val="9"/>
+        </w:numPr>
+      </w:pPr>
+      <w:r>
+        <w:t>Trazabilidad de flujos de autorización</w:t>
+      </w:r>
+    </w:p>
+    <w:p>
+      <w:pPr>
+        <w:pStyle w:val="Prrafodelista"/>
+        <w:numPr>
+          <w:ilvl w:val="1"/>
+          <w:numId w:val="9"/>
+        </w:numPr>
+      </w:pPr>
+      <w:r>
+        <w:t>Facilidad de uso</w:t>
+      </w:r>
+    </w:p>
+    <w:p>
+      <w:pPr>
+        <w:pStyle w:val="Prrafodelista"/>
+        <w:numPr>
+          <w:ilvl w:val="1"/>
+          <w:numId w:val="9"/>
+        </w:numPr>
+      </w:pPr>
+      <w:r>
+        <w:t>Escalabilidad</w:t>
+      </w:r>
+    </w:p>
+    <w:p>
+      <w:pPr>
+        <w:pStyle w:val="Prrafodelista"/>
+        <w:numPr>
+          <w:ilvl w:val="1"/>
+          <w:numId w:val="9"/>
+        </w:numPr>
+      </w:pPr>
+      <w:r>
+        <w:lastRenderedPageBreak/>
+        <w:t>Generación automática de documentos PDF</w:t>
+      </w:r>
+    </w:p>
+    <w:p>
+      <w:pPr>
+        <w:pStyle w:val="Prrafodelista"/>
+        <w:numPr>
+          <w:ilvl w:val="1"/>
+          <w:numId w:val="9"/>
+        </w:numPr>
+      </w:pPr>
+      <w:r>
+        <w:t>Acceso desde dispositivos móviles</w:t>
+      </w:r>
+    </w:p>
+    <w:p>
+      <w:pPr>
+        <w:pStyle w:val="Prrafodelista"/>
+        <w:numPr>
+          <w:ilvl w:val="1"/>
+          <w:numId w:val="9"/>
+        </w:numPr>
+      </w:pPr>
+      <w:r>
+        <w:t>Filtros de búsqueda para encontrar flujos</w:t>
+      </w:r>
+    </w:p>
+    <w:p>
+      <w:pPr>
+        <w:pStyle w:val="Prrafodelista"/>
+        <w:numPr>
+          <w:ilvl w:val="0"/>
+          <w:numId w:val="9"/>
+        </w:numPr>
+      </w:pPr>
+      <w:r>
+        <w:t>¿Tienes alguna sugerencia adicional para mejorar la gestión de flujos de autorización?</w:t>
+      </w:r>
+    </w:p>
+    <w:p>
+      <w:pPr>
+        <w:pStyle w:val="Prrafodelista"/>
+        <w:numPr>
+          <w:ilvl w:val="1"/>
+          <w:numId w:val="9"/>
+        </w:numPr>
+      </w:pPr>
+      <w:r>
+        <w:t>El software debería permitir la toma de fotos y su incorporación en los flujos para documentar mejor el trabajo en campo.</w:t>
+      </w:r>
+    </w:p>
+    <w:p>
+      <w:pPr>
+        <w:pStyle w:val="Prrafodelista"/>
+        <w:numPr>
+          <w:ilvl w:val="0"/>
+          <w:numId w:val="9"/>
+        </w:numPr>
+      </w:pPr>
+      <w:r>
+        <w:t>¿Cuál es la importancia de mantener registros y documentación de los flujos de autorización en tu organización?</w:t>
+      </w:r>
+    </w:p>
+    <w:p>
+      <w:pPr>
+        <w:pStyle w:val="Prrafodelista"/>
+        <w:numPr>
+          <w:ilvl w:val="1"/>
+          <w:numId w:val="9"/>
+        </w:numPr>
+      </w:pPr>
+      <w:r>
+        <w:t>Los registros son fundamentales para la documentación de tareas y para la validación de trabajos realizados.</w:t>
+      </w:r>
+    </w:p>
+    <w:p>
+      <w:pPr>
+        <w:pStyle w:val="Prrafodelista"/>
+        <w:numPr>
+          <w:ilvl w:val="0"/>
+          <w:numId w:val="9"/>
+        </w:numPr>
+      </w:pPr>
+      <w:r>
+        <w:t>¿Qué aspectos de la seguridad y privacidad de los datos debemos considerar al desarrollar el software?</w:t>
+      </w:r>
+    </w:p>
+    <w:p>
+      <w:pPr>
+        <w:pStyle w:val="Prrafodelista"/>
+        <w:numPr>
+          <w:ilvl w:val="1"/>
+          <w:numId w:val="9"/>
+        </w:numPr>
+      </w:pPr>
+      <w:r>
+        <w:t>La privacidad de los datos es esencial, especialmente en nuestro entorno de trabajo en campo.</w:t>
+      </w:r>
+    </w:p>
+    <w:p>
+      <w:pPr>
+        <w:pStyle w:val="Prrafodelista"/>
+        <w:numPr>
+          <w:ilvl w:val="0"/>
+          <w:numId w:val="9"/>
+        </w:numPr>
+      </w:pPr>
+      <w:r>
+        <w:t>¿En qué tipo de industria o sector trabaja tu organización?</w:t>
+      </w:r>
+    </w:p>
+    <w:p>
+      <w:pPr>
+        <w:pStyle w:val="Prrafodelista"/>
+        <w:numPr>
+          <w:ilvl w:val="1"/>
+          <w:numId w:val="9"/>
+        </w:numPr>
+      </w:pPr>
+      <w:r>
+        <w:t>Trabajamos en el sector de servicios de telecomunicaciones.</w:t>
+      </w:r>
+    </w:p>
+    <w:p>
+      <w:pPr>
+        <w:pStyle w:val="Prrafodelista"/>
+        <w:numPr>
+          <w:ilvl w:val="0"/>
+          <w:numId w:val="9"/>
+        </w:numPr>
+      </w:pPr>
+      <w:r>
+        <w:t>¿Tienes algún software o herramienta actualmente en uso para gestionar flujos de autorización? Si es así, ¿cuál?</w:t>
+      </w:r>
+    </w:p>
+    <w:p>
+      <w:pPr>
+        <w:pStyle w:val="Prrafodelista"/>
+        <w:numPr>
+          <w:ilvl w:val="1"/>
+          <w:numId w:val="9"/>
+        </w:numPr>
+      </w:pPr>
+      <w:r>
+        <w:t>Actualmente, utilizamos una aplicación de correo electrónico y una aplicación de toma de notas, pero no son eficientes para gestionar flujos de autorización.</w:t>
+      </w:r>
+    </w:p>
+    <w:p>
+      <w:pPr>
+        <w:pStyle w:val="Prrafodelista"/>
+        <w:numPr>
+          <w:ilvl w:val="0"/>
+          <w:numId w:val="9"/>
+        </w:numPr>
+      </w:pPr>
+      <w:r>
+        <w:t>¿Hay alguna otra información o comentario que consideres relevante para el desarrollo de este software?</w:t>
+      </w:r>
+    </w:p>
+    <w:p>
+      <w:pPr>
+        <w:pStyle w:val="Prrafodelista"/>
+        <w:numPr>
+          <w:ilvl w:val="1"/>
+          <w:numId w:val="9"/>
+        </w:numPr>
+      </w:pPr>
+      <w:r>
+        <w:t>La capacidad de trabajar sin conexión en áreas remotas es crucial para nosotros, así que el software debe ser capaz de funcionar offline y sincronizarse más tarde.</w:t>
+      </w:r>
+    </w:p>
+    <w:p>
+      <w:pPr>
+        <w:pStyle w:val="Prrafodelista"/>
+        <w:rPr>
+          <w:b/>
+          <w:bCs/>
+          <w:sz w:val="32"/>
+          <w:szCs w:val="32"/>
+        </w:rPr>
+      </w:pPr>
+    </w:p>
+    <w:p>
+      <w:pPr>
+        <w:pStyle w:val="Prrafodelista"/>
+        <w:jc w:val="center"/>
+        <w:rPr>
+          <w:b/>
+          <w:bCs/>
+          <w:sz w:val="32"/>
+          <w:szCs w:val="32"/>
+        </w:rPr>
+      </w:pPr>
+      <w:r>
+        <w:rPr>
+          <w:b/>
+          <w:bCs/>
+          <w:sz w:val="32"/>
+          <w:szCs w:val="32"/>
+        </w:rPr>
+        <w:t xml:space="preserve">Encuesta </w:t>
+      </w:r>
+      <w:r>
+        <w:rPr>
+          <w:b/>
+          <w:bCs/>
+          <w:sz w:val="32"/>
+          <w:szCs w:val="32"/>
+        </w:rPr>
+        <w:t>3</w:t>
+      </w:r>
+      <w:r>
+        <w:rPr>
+          <w:b/>
+          <w:bCs/>
+          <w:sz w:val="32"/>
+          <w:szCs w:val="32"/>
+        </w:rPr>
+        <w:t>:</w:t>
+      </w:r>
+    </w:p>
+    <w:p>
+      <w:pPr>
+        <w:pStyle w:val="Prrafodelista"/>
+      </w:pPr>
+      <w:r>
+        <w:t>Nombre (Opcional): Carlos Ramírez</w:t>
+      </w:r>
+    </w:p>
+    <w:p>
+      <w:pPr>
+        <w:pStyle w:val="Prrafodelista"/>
+      </w:pPr>
+      <w:r>
+        <w:t>Cargo o función en la organización: Gerente de Proyectos</w:t>
+      </w:r>
+    </w:p>
+    <w:p>
+      <w:pPr>
+        <w:pStyle w:val="Prrafodelista"/>
+        <w:numPr>
+          <w:ilvl w:val="0"/>
+          <w:numId w:val="10"/>
+        </w:numPr>
+      </w:pPr>
+      <w:r>
+        <w:t>¿Con qué frecuencia te encuentras autorizando flujos de trabajo en tu trabajo?</w:t>
+      </w:r>
+    </w:p>
+    <w:p>
+      <w:pPr>
+        <w:pStyle w:val="Prrafodelista"/>
+        <w:numPr>
+          <w:ilvl w:val="1"/>
+          <w:numId w:val="10"/>
+        </w:numPr>
+      </w:pPr>
+      <w:r>
+        <w:t>Diariamente</w:t>
+      </w:r>
+    </w:p>
+    <w:p>
+      <w:pPr>
+        <w:pStyle w:val="Prrafodelista"/>
+        <w:numPr>
+          <w:ilvl w:val="0"/>
+          <w:numId w:val="10"/>
+        </w:numPr>
+      </w:pPr>
+      <w:r>
+        <w:t>¿Dónde sueles realizar la autorización de flujos de trabajo?</w:t>
+      </w:r>
+    </w:p>
+    <w:p>
+      <w:pPr>
+        <w:pStyle w:val="Prrafodelista"/>
+        <w:numPr>
+          <w:ilvl w:val="1"/>
+          <w:numId w:val="10"/>
+        </w:numPr>
+      </w:pPr>
+      <w:r>
+        <w:t>En la oficina</w:t>
+      </w:r>
+    </w:p>
+    <w:p>
+      <w:pPr>
+        <w:pStyle w:val="Prrafodelista"/>
+        <w:numPr>
+          <w:ilvl w:val="0"/>
+          <w:numId w:val="10"/>
+        </w:numPr>
+      </w:pPr>
+      <w:r>
+        <w:t>¿Con qué frecuencia experimentas cambios en los flujos de autorización?</w:t>
+      </w:r>
+    </w:p>
+    <w:p>
+      <w:pPr>
+        <w:pStyle w:val="Prrafodelista"/>
+        <w:numPr>
+          <w:ilvl w:val="1"/>
+          <w:numId w:val="10"/>
+        </w:numPr>
+      </w:pPr>
+      <w:r>
+        <w:t>Ocasionalmente</w:t>
+      </w:r>
+    </w:p>
+    <w:p>
+      <w:pPr>
+        <w:pStyle w:val="Prrafodelista"/>
+        <w:numPr>
+          <w:ilvl w:val="0"/>
+          <w:numId w:val="10"/>
+        </w:numPr>
+      </w:pPr>
+      <w:r>
+        <w:t>¿Cómo describirías la practicidad de los formularios de autorización actuales?</w:t>
+      </w:r>
+    </w:p>
+    <w:p>
+      <w:pPr>
+        <w:pStyle w:val="Prrafodelista"/>
+        <w:numPr>
+          <w:ilvl w:val="1"/>
+          <w:numId w:val="10"/>
+        </w:numPr>
+      </w:pPr>
+      <w:r>
+        <w:t>Prácticos</w:t>
+      </w:r>
+    </w:p>
+    <w:p>
+      <w:pPr>
+        <w:pStyle w:val="Prrafodelista"/>
+        <w:numPr>
+          <w:ilvl w:val="0"/>
+          <w:numId w:val="10"/>
+        </w:numPr>
+      </w:pPr>
+      <w:r>
+        <w:t>¿Qué tipo de información o elementos se incluyen en los flujos de autorización que te resultan difíciles de gestionar?</w:t>
+      </w:r>
+    </w:p>
+    <w:p>
+      <w:pPr>
+        <w:pStyle w:val="Prrafodelista"/>
+        <w:numPr>
+          <w:ilvl w:val="1"/>
+          <w:numId w:val="10"/>
+        </w:numPr>
+      </w:pPr>
+      <w:r>
+        <w:t>Firmas</w:t>
+      </w:r>
+    </w:p>
+    <w:p>
+      <w:pPr>
+        <w:pStyle w:val="Prrafodelista"/>
+        <w:numPr>
+          <w:ilvl w:val="0"/>
+          <w:numId w:val="10"/>
+        </w:numPr>
+      </w:pPr>
+      <w:r>
+        <w:t>¿Cómo te gustaría que el software facilite el proceso de autorización de flujos de trabajo?</w:t>
+      </w:r>
+    </w:p>
+    <w:p>
+      <w:pPr>
+        <w:pStyle w:val="Prrafodelista"/>
+        <w:numPr>
+          <w:ilvl w:val="1"/>
+          <w:numId w:val="10"/>
+        </w:numPr>
+      </w:pPr>
+      <w:r>
+        <w:t>El software debe simplificar la gestión de firmas electrónicas y proporcionar una vista clara de los cambios en los flujos de autorización.</w:t>
+      </w:r>
+      <w:r>
+        <w:br/>
+      </w:r>
+    </w:p>
+    <w:p>
+      <w:pPr>
+        <w:pStyle w:val="Prrafodelista"/>
+        <w:numPr>
+          <w:ilvl w:val="0"/>
+          <w:numId w:val="10"/>
+        </w:numPr>
+      </w:pPr>
+      <w:r>
+        <w:lastRenderedPageBreak/>
+        <w:t>¿Qué funcionalidades consideras más importantes para el software? (Puedes seleccionar varias opciones)</w:t>
+      </w:r>
+    </w:p>
+    <w:p>
+      <w:pPr>
+        <w:pStyle w:val="Prrafodelista"/>
+        <w:numPr>
+          <w:ilvl w:val="1"/>
+          <w:numId w:val="10"/>
+        </w:numPr>
+      </w:pPr>
+      <w:r>
+        <w:t>Administración de flujos de trabajo</w:t>
+      </w:r>
+    </w:p>
+    <w:p>
+      <w:pPr>
+        <w:pStyle w:val="Prrafodelista"/>
+        <w:numPr>
+          <w:ilvl w:val="1"/>
+          <w:numId w:val="10"/>
+        </w:numPr>
+      </w:pPr>
+      <w:r>
+        <w:t>Trazabilidad de flujos de autorización</w:t>
+      </w:r>
+    </w:p>
+    <w:p>
+      <w:pPr>
+        <w:pStyle w:val="Prrafodelista"/>
+        <w:numPr>
+          <w:ilvl w:val="1"/>
+          <w:numId w:val="10"/>
+        </w:numPr>
+      </w:pPr>
+      <w:r>
+        <w:t>Facilidad de uso</w:t>
+      </w:r>
+    </w:p>
+    <w:p>
+      <w:pPr>
+        <w:pStyle w:val="Prrafodelista"/>
+        <w:numPr>
+          <w:ilvl w:val="1"/>
+          <w:numId w:val="10"/>
+        </w:numPr>
+      </w:pPr>
+      <w:r>
+        <w:t>Escalabilidad</w:t>
+      </w:r>
+    </w:p>
+    <w:p>
+      <w:pPr>
+        <w:pStyle w:val="Prrafodelista"/>
+        <w:numPr>
+          <w:ilvl w:val="1"/>
+          <w:numId w:val="10"/>
+        </w:numPr>
+      </w:pPr>
+      <w:r>
+        <w:t>Generación automática de documentos PDF</w:t>
+      </w:r>
+    </w:p>
+    <w:p>
+      <w:pPr>
+        <w:pStyle w:val="Prrafodelista"/>
+        <w:numPr>
+          <w:ilvl w:val="1"/>
+          <w:numId w:val="10"/>
+        </w:numPr>
+      </w:pPr>
+      <w:r>
+        <w:t>Acceso desde dispositivos móviles</w:t>
+      </w:r>
+    </w:p>
+    <w:p>
+      <w:pPr>
+        <w:pStyle w:val="Prrafodelista"/>
+        <w:numPr>
+          <w:ilvl w:val="1"/>
+          <w:numId w:val="10"/>
+        </w:numPr>
+      </w:pPr>
+      <w:r>
+        <w:t>Filtros de búsqueda para encontrar flujos</w:t>
+      </w:r>
+      <w:r>
+        <w:tab/>
+      </w:r>
+    </w:p>
+    <w:p>
+      <w:pPr>
+        <w:pStyle w:val="Prrafodelista"/>
+        <w:numPr>
+          <w:ilvl w:val="0"/>
+          <w:numId w:val="10"/>
+        </w:numPr>
+      </w:pPr>
+      <w:r>
+        <w:t>¿Tienes alguna sugerencia adicional para mejorar la gestión de flujos de autorización?</w:t>
+      </w:r>
+    </w:p>
+    <w:p>
+      <w:pPr>
+        <w:pStyle w:val="Prrafodelista"/>
+        <w:numPr>
+          <w:ilvl w:val="1"/>
+          <w:numId w:val="10"/>
+        </w:numPr>
+      </w:pPr>
+      <w:r>
+        <w:t>Sería útil contar con un sistema de alertas para notificar cambios críticos en los flujos de autorización.</w:t>
+      </w:r>
+    </w:p>
+    <w:p>
+      <w:pPr>
+        <w:pStyle w:val="Prrafodelista"/>
+        <w:numPr>
+          <w:ilvl w:val="0"/>
+          <w:numId w:val="10"/>
+        </w:numPr>
+      </w:pPr>
+      <w:r>
+        <w:t>¿Cuál es la importancia de mantener registros y documentación de los flujos de autorización en tu organización?</w:t>
+      </w:r>
+    </w:p>
+    <w:p>
+      <w:pPr>
+        <w:pStyle w:val="Prrafodelista"/>
+        <w:numPr>
+          <w:ilvl w:val="1"/>
+          <w:numId w:val="10"/>
+        </w:numPr>
+      </w:pPr>
+      <w:r>
+        <w:t>Los registros son esenciales para cumplir con las regulaciones de nuestra industria y para realizar auditorías internas.</w:t>
+      </w:r>
+    </w:p>
+    <w:p>
+      <w:pPr>
+        <w:pStyle w:val="Prrafodelista"/>
+        <w:numPr>
+          <w:ilvl w:val="0"/>
+          <w:numId w:val="10"/>
+        </w:numPr>
+      </w:pPr>
+      <w:r>
+        <w:t>¿Qué aspectos de la seguridad y privacidad de los datos debemos considerar al desarrollar el software?</w:t>
+      </w:r>
+    </w:p>
+    <w:p>
+      <w:pPr>
+        <w:pStyle w:val="Prrafodelista"/>
+        <w:numPr>
+          <w:ilvl w:val="1"/>
+          <w:numId w:val="10"/>
+        </w:numPr>
+      </w:pPr>
+      <w:r>
+        <w:t>La seguridad y el cifrado de datos son fundamentales debido a la información sensible que manejamos.</w:t>
+      </w:r>
+    </w:p>
+    <w:p>
+      <w:pPr>
+        <w:pStyle w:val="Prrafodelista"/>
+        <w:numPr>
+          <w:ilvl w:val="0"/>
+          <w:numId w:val="10"/>
+        </w:numPr>
+      </w:pPr>
+      <w:r>
+        <w:t>¿En qué tipo de industria o sector trabaja tu organización?</w:t>
+      </w:r>
+    </w:p>
+    <w:p>
+      <w:pPr>
+        <w:pStyle w:val="Prrafodelista"/>
+        <w:numPr>
+          <w:ilvl w:val="1"/>
+          <w:numId w:val="10"/>
+        </w:numPr>
+      </w:pPr>
+      <w:r>
+        <w:t>Trabajamos en el sector de la energía y el petróleo.</w:t>
+      </w:r>
+    </w:p>
+    <w:p>
+      <w:pPr>
+        <w:pStyle w:val="Prrafodelista"/>
+        <w:numPr>
+          <w:ilvl w:val="0"/>
+          <w:numId w:val="10"/>
+        </w:numPr>
+      </w:pPr>
+      <w:r>
+        <w:t>¿Tienes algún software o herramienta actualmente en uso para gestionar flujos de autorización? Si es así, ¿cuál?</w:t>
+      </w:r>
+    </w:p>
+    <w:p>
+      <w:pPr>
+        <w:pStyle w:val="Prrafodelista"/>
+        <w:numPr>
+          <w:ilvl w:val="1"/>
+          <w:numId w:val="10"/>
+        </w:numPr>
+      </w:pPr>
+      <w:r>
+        <w:t>Actualmente, utilizamos un sistema de gestión de documentos personalizado que no cumple completamente con nuestras necesidades.</w:t>
+      </w:r>
+    </w:p>
+    <w:p>
+      <w:pPr>
+        <w:pStyle w:val="Prrafodelista"/>
+        <w:numPr>
+          <w:ilvl w:val="0"/>
+          <w:numId w:val="10"/>
+        </w:numPr>
+      </w:pPr>
+      <w:r>
+        <w:t>¿Hay alguna otra información o comentario que consideres relevante para el desarrollo de este software?</w:t>
+      </w:r>
+    </w:p>
+    <w:p>
+      <w:pPr>
+        <w:pStyle w:val="Prrafodelista"/>
+        <w:numPr>
+          <w:ilvl w:val="1"/>
+          <w:numId w:val="10"/>
+        </w:numPr>
+      </w:pPr>
+      <w:r>
+        <w:t>El acceso en línea y fuera de línea es importante, ya que a menudo estamos en áreas remotas sin conectividad constante.</w:t>
+      </w:r>
+    </w:p>
+    <w:p>
+      <w:pPr>
+        <w:pStyle w:val="Prrafodelista"/>
+        <w:ind w:left="1440"/>
+        <w:rPr>
+          <w:b/>
+          <w:bCs/>
+          <w:sz w:val="32"/>
+          <w:szCs w:val="32"/>
+        </w:rPr>
+      </w:pPr>
+    </w:p>
+    <w:p>
+      <w:pPr>
+        <w:pStyle w:val="Prrafodelista"/>
+        <w:ind w:left="1440"/>
+        <w:jc w:val="center"/>
+        <w:rPr>
+          <w:b/>
+          <w:bCs/>
+          <w:sz w:val="32"/>
+          <w:szCs w:val="32"/>
+        </w:rPr>
+      </w:pPr>
+      <w:r>
+        <w:rPr>
+          <w:b/>
+          <w:bCs/>
+          <w:sz w:val="32"/>
+          <w:szCs w:val="32"/>
+        </w:rPr>
+        <w:t xml:space="preserve">Encuesta </w:t>
+      </w:r>
+      <w:r>
+        <w:rPr>
+          <w:b/>
+          <w:bCs/>
+          <w:sz w:val="32"/>
+          <w:szCs w:val="32"/>
+        </w:rPr>
+        <w:t>4</w:t>
+      </w:r>
+      <w:r>
+        <w:rPr>
+          <w:b/>
+          <w:bCs/>
+          <w:sz w:val="32"/>
+          <w:szCs w:val="32"/>
+        </w:rPr>
+        <w:t>:</w:t>
+      </w:r>
+    </w:p>
+    <w:p>
+      <w:pPr>
+        <w:pStyle w:val="Prrafodelista"/>
+      </w:pPr>
+      <w:r>
+        <w:t>Nombre (Opcional): Laura Gómez</w:t>
+      </w:r>
+    </w:p>
+    <w:p>
+      <w:pPr>
+        <w:pStyle w:val="Prrafodelista"/>
+      </w:pPr>
+      <w:r>
+        <w:t>Cargo o función en la organización: Coordinadora de Logística</w:t>
+      </w:r>
+    </w:p>
+    <w:p>
+      <w:pPr>
+        <w:pStyle w:val="Prrafodelista"/>
+        <w:numPr>
+          <w:ilvl w:val="0"/>
+          <w:numId w:val="11"/>
+        </w:numPr>
+      </w:pPr>
+      <w:r>
+        <w:t>¿Con qué frecuencia te encuentras autorizando flujos de trabajo en tu trabajo?</w:t>
+      </w:r>
+    </w:p>
+    <w:p>
+      <w:pPr>
+        <w:pStyle w:val="Prrafodelista"/>
+        <w:numPr>
+          <w:ilvl w:val="1"/>
+          <w:numId w:val="11"/>
+        </w:numPr>
+      </w:pPr>
+      <w:r>
+        <w:t>Diariamente</w:t>
+      </w:r>
+    </w:p>
+    <w:p>
+      <w:pPr>
+        <w:pStyle w:val="Prrafodelista"/>
+        <w:numPr>
+          <w:ilvl w:val="0"/>
+          <w:numId w:val="11"/>
+        </w:numPr>
+      </w:pPr>
+      <w:r>
+        <w:t>¿Dónde sueles realizar la autorización de flujos de trabajo?</w:t>
+      </w:r>
+    </w:p>
+    <w:p>
+      <w:pPr>
+        <w:pStyle w:val="Prrafodelista"/>
+        <w:numPr>
+          <w:ilvl w:val="1"/>
+          <w:numId w:val="11"/>
+        </w:numPr>
+      </w:pPr>
+      <w:r>
+        <w:t>En el campo</w:t>
+      </w:r>
+    </w:p>
+    <w:p>
+      <w:pPr>
+        <w:pStyle w:val="Prrafodelista"/>
+        <w:numPr>
+          <w:ilvl w:val="0"/>
+          <w:numId w:val="11"/>
+        </w:numPr>
+      </w:pPr>
+      <w:r>
+        <w:t>¿Con qué frecuencia experimentas cambios en los flujos de autorización?</w:t>
+      </w:r>
+    </w:p>
+    <w:p>
+      <w:pPr>
+        <w:pStyle w:val="Prrafodelista"/>
+        <w:numPr>
+          <w:ilvl w:val="1"/>
+          <w:numId w:val="11"/>
+        </w:numPr>
+      </w:pPr>
+      <w:r>
+        <w:t>Con frecuencia</w:t>
+      </w:r>
+    </w:p>
+    <w:p>
+      <w:pPr>
+        <w:pStyle w:val="Prrafodelista"/>
+        <w:numPr>
+          <w:ilvl w:val="0"/>
+          <w:numId w:val="11"/>
+        </w:numPr>
+      </w:pPr>
+      <w:r>
+        <w:t>¿Cómo describirías la practicidad de los formularios de autorización actuales?</w:t>
+      </w:r>
+    </w:p>
+    <w:p>
+      <w:pPr>
+        <w:pStyle w:val="Prrafodelista"/>
+        <w:numPr>
+          <w:ilvl w:val="1"/>
+          <w:numId w:val="11"/>
+        </w:numPr>
+      </w:pPr>
+      <w:r>
+        <w:t>Prácticos</w:t>
+      </w:r>
+    </w:p>
+    <w:p>
+      <w:pPr>
+        <w:pStyle w:val="Prrafodelista"/>
+        <w:numPr>
+          <w:ilvl w:val="0"/>
+          <w:numId w:val="11"/>
+        </w:numPr>
+      </w:pPr>
+      <w:r>
+        <w:t>¿Qué tipo de información o elementos se incluyen en los flujos de autorización que te resultan difíciles de gestionar?</w:t>
+      </w:r>
+    </w:p>
+    <w:p>
+      <w:pPr>
+        <w:pStyle w:val="Prrafodelista"/>
+        <w:numPr>
+          <w:ilvl w:val="1"/>
+          <w:numId w:val="11"/>
+        </w:numPr>
+      </w:pPr>
+      <w:r>
+        <w:lastRenderedPageBreak/>
+        <w:t>Información excesiva</w:t>
+      </w:r>
+    </w:p>
+    <w:p>
+      <w:pPr>
+        <w:pStyle w:val="Prrafodelista"/>
+        <w:numPr>
+          <w:ilvl w:val="0"/>
+          <w:numId w:val="11"/>
+        </w:numPr>
+      </w:pPr>
+      <w:r>
+        <w:t>¿Cómo te gustaría que el software facilite el proceso de autorización de flujos de trabajo?</w:t>
+      </w:r>
+    </w:p>
+    <w:p>
+      <w:pPr>
+        <w:pStyle w:val="Prrafodelista"/>
+        <w:numPr>
+          <w:ilvl w:val="1"/>
+          <w:numId w:val="11"/>
+        </w:numPr>
+      </w:pPr>
+      <w:r>
+        <w:t>El software debe simplificar la gestión de información excesiva y permitir la autorización desde dispositivos móviles.</w:t>
+      </w:r>
+    </w:p>
+    <w:p>
+      <w:pPr>
+        <w:pStyle w:val="Prrafodelista"/>
+        <w:numPr>
+          <w:ilvl w:val="0"/>
+          <w:numId w:val="11"/>
+        </w:numPr>
+      </w:pPr>
+      <w:r>
+        <w:t>¿Qué funcionalidades consideras más importantes para el software? (Puedes seleccionar varias opciones)</w:t>
+      </w:r>
+    </w:p>
+    <w:p>
+      <w:pPr>
+        <w:pStyle w:val="Prrafodelista"/>
+        <w:numPr>
+          <w:ilvl w:val="1"/>
+          <w:numId w:val="11"/>
+        </w:numPr>
+      </w:pPr>
+      <w:r>
+        <w:t>Administración de flujos de trabajo</w:t>
+      </w:r>
+    </w:p>
+    <w:p>
+      <w:pPr>
+        <w:pStyle w:val="Prrafodelista"/>
+        <w:numPr>
+          <w:ilvl w:val="1"/>
+          <w:numId w:val="11"/>
+        </w:numPr>
+      </w:pPr>
+      <w:r>
+        <w:t>Trazabilidad de flujos de autorización</w:t>
+      </w:r>
+    </w:p>
+    <w:p>
+      <w:pPr>
+        <w:pStyle w:val="Prrafodelista"/>
+        <w:numPr>
+          <w:ilvl w:val="1"/>
+          <w:numId w:val="11"/>
+        </w:numPr>
+      </w:pPr>
+      <w:r>
+        <w:t>Facilidad de uso</w:t>
+      </w:r>
+    </w:p>
+    <w:p>
+      <w:pPr>
+        <w:pStyle w:val="Prrafodelista"/>
+        <w:numPr>
+          <w:ilvl w:val="1"/>
+          <w:numId w:val="11"/>
+        </w:numPr>
+      </w:pPr>
+      <w:r>
+        <w:t>Escalabilidad</w:t>
+      </w:r>
+    </w:p>
+    <w:p>
+      <w:pPr>
+        <w:pStyle w:val="Prrafodelista"/>
+        <w:numPr>
+          <w:ilvl w:val="1"/>
+          <w:numId w:val="11"/>
+        </w:numPr>
+      </w:pPr>
+      <w:r>
+        <w:t>Generación automática de documentos PDF</w:t>
+      </w:r>
+    </w:p>
+    <w:p>
+      <w:pPr>
+        <w:pStyle w:val="Prrafodelista"/>
+        <w:numPr>
+          <w:ilvl w:val="1"/>
+          <w:numId w:val="11"/>
+        </w:numPr>
+      </w:pPr>
+      <w:r>
+        <w:t>Acceso desde dispositivos móviles</w:t>
+      </w:r>
+    </w:p>
+    <w:p>
+      <w:pPr>
+        <w:pStyle w:val="Prrafodelista"/>
+        <w:numPr>
+          <w:ilvl w:val="1"/>
+          <w:numId w:val="11"/>
+        </w:numPr>
+      </w:pPr>
+      <w:r>
+        <w:t>Filtros de búsqueda para encontrar flujos</w:t>
+      </w:r>
+    </w:p>
+    <w:p>
+      <w:pPr>
+        <w:pStyle w:val="Prrafodelista"/>
+        <w:numPr>
+          <w:ilvl w:val="0"/>
+          <w:numId w:val="11"/>
+        </w:numPr>
+      </w:pPr>
+      <w:r>
+        <w:t>¿Tienes alguna sugerencia adicional para mejorar la gestión de flujos de autorización?</w:t>
+      </w:r>
+    </w:p>
+    <w:p>
+      <w:pPr>
+        <w:pStyle w:val="Prrafodelista"/>
+        <w:numPr>
+          <w:ilvl w:val="1"/>
+          <w:numId w:val="11"/>
+        </w:numPr>
+      </w:pPr>
+      <w:r>
+        <w:t>El software debería tener notificaciones en tiempo real y ser capaz de generar informes detallados de autorizaciones.</w:t>
+      </w:r>
+    </w:p>
+    <w:p>
+      <w:pPr>
+        <w:pStyle w:val="Prrafodelista"/>
+        <w:numPr>
+          <w:ilvl w:val="0"/>
+          <w:numId w:val="11"/>
+        </w:numPr>
+      </w:pPr>
+      <w:r>
+        <w:t>¿Cuál es la importancia de mantener registros y documentación de los flujos de autorización en tu organización?</w:t>
+      </w:r>
+    </w:p>
+    <w:p>
+      <w:pPr>
+        <w:pStyle w:val="Prrafodelista"/>
+        <w:numPr>
+          <w:ilvl w:val="1"/>
+          <w:numId w:val="11"/>
+        </w:numPr>
+      </w:pPr>
+      <w:r>
+        <w:t>Los registros son esenciales para mantener un historial de nuestras operaciones y para cumplir con los estándares de calidad.</w:t>
+      </w:r>
+    </w:p>
+    <w:p>
+      <w:pPr>
+        <w:pStyle w:val="Prrafodelista"/>
+        <w:numPr>
+          <w:ilvl w:val="0"/>
+          <w:numId w:val="11"/>
+        </w:numPr>
+      </w:pPr>
+      <w:r>
+        <w:t>¿Qué aspectos de la seguridad y privacidad de los datos debemos considerar al desarrollar el software?</w:t>
+      </w:r>
+    </w:p>
+    <w:p>
+      <w:pPr>
+        <w:pStyle w:val="Prrafodelista"/>
+        <w:numPr>
+          <w:ilvl w:val="1"/>
+          <w:numId w:val="11"/>
+        </w:numPr>
+      </w:pPr>
+      <w:r>
+        <w:t>La seguridad de los datos es crítica debido a la confidencialidad de la información logística.</w:t>
+      </w:r>
+    </w:p>
+    <w:p>
+      <w:pPr>
+        <w:pStyle w:val="Prrafodelista"/>
+        <w:numPr>
+          <w:ilvl w:val="0"/>
+          <w:numId w:val="11"/>
+        </w:numPr>
+      </w:pPr>
+      <w:r>
+        <w:t>¿En qué tipo de industria o sector trabaja tu organización?</w:t>
+      </w:r>
+    </w:p>
+    <w:p>
+      <w:pPr>
+        <w:pStyle w:val="Prrafodelista"/>
+        <w:numPr>
+          <w:ilvl w:val="1"/>
+          <w:numId w:val="11"/>
+        </w:numPr>
+      </w:pPr>
+      <w:r>
+        <w:t>Trabajamos en el sector de la logística y transporte.</w:t>
+      </w:r>
+    </w:p>
+    <w:p>
+      <w:pPr>
+        <w:pStyle w:val="Prrafodelista"/>
+        <w:numPr>
+          <w:ilvl w:val="0"/>
+          <w:numId w:val="11"/>
+        </w:numPr>
+      </w:pPr>
+      <w:r>
+        <w:t>¿Tienes algún software o herramienta actualmente en uso para gestionar flujos de autorización? Si es así, ¿cuál?</w:t>
+      </w:r>
+    </w:p>
+    <w:p>
+      <w:pPr>
+        <w:pStyle w:val="Prrafodelista"/>
+        <w:numPr>
+          <w:ilvl w:val="1"/>
+          <w:numId w:val="11"/>
+        </w:numPr>
+      </w:pPr>
+      <w:r>
+        <w:t>Utilizamos una combinación de correos electrónicos y hojas de cálculo, pero no son eficientes para gestionar flujos de autorización.</w:t>
+      </w:r>
+    </w:p>
+    <w:p>
+      <w:pPr>
+        <w:pStyle w:val="Prrafodelista"/>
+        <w:numPr>
+          <w:ilvl w:val="0"/>
+          <w:numId w:val="11"/>
+        </w:numPr>
+      </w:pPr>
+      <w:r>
+        <w:t>¿Hay alguna otra información o comentario que consideres relevante para el desarrollo de este software?</w:t>
+      </w:r>
+    </w:p>
+    <w:p>
+      <w:pPr>
+        <w:pStyle w:val="Prrafodelista"/>
+        <w:numPr>
+          <w:ilvl w:val="1"/>
+          <w:numId w:val="11"/>
+        </w:numPr>
+      </w:pPr>
+      <w:r>
+        <w:t>La capacidad de adjuntar fotografías de los envíos y el soporte para múltiples idiomas serían valiosos para nuestra operación.</w:t>
+      </w:r>
     </w:p>
     <w:sectPr>
       <w:pgSz w:w="12240" w:h="15840"/>
@@ -917,7 +3246,7 @@
 </file>
 
 <file path=word/numbering.xml><?xml version="1.0" encoding="utf-8"?>
-<w:numbering xmlns:wpc="http://schemas.microsoft.com/office/word/2010/wordprocessingCanvas" xmlns:cx="http://schemas.microsoft.com/office/drawing/2014/chartex" xmlns:cx1="http://schemas.microsoft.com/office/drawing/2015/9/8/chartex" xmlns:cx2="http://schemas.microsoft.com/office/drawing/2015/10/21/chartex" xmlns:cx3="http://schemas.microsoft.com/office/drawing/2016/5/9/chartex" xmlns:cx4="http://schemas.microsoft.com/office/drawing/2016/5/10/chartex" xmlns:cx5="http://schemas.microsoft.com/office/drawing/2016/5/11/chartex" xmlns:cx6="http://schemas.microsoft.com/office/drawing/2016/5/12/chartex" xmlns:cx7="http://schemas.microsoft.com/office/drawing/2016/5/13/chartex" xmlns:cx8="http://schemas.microsoft.com/office/drawing/2016/5/14/chartex" xmlns:mc="http://schemas.openxmlformats.org/markup-compatibility/2006" xmlns:aink="http://schemas.microsoft.com/office/drawing/2016/ink" xmlns:am3d="http://schemas.microsoft.com/office/drawing/2017/model3d" xmlns:o="urn:schemas-microsoft-com:office:office" xmlns:r="http://schemas.openxmlformats.org/officeDocument/2006/relationships" xmlns:m="http://schemas.openxmlformats.org/officeDocument/2006/math" xmlns:v="urn:schemas-microsoft-com:vml" xmlns:wp14="http://schemas.microsoft.com/office/word/2010/wordprocessingDrawing" xmlns:wp="http://schemas.openxmlformats.org/drawingml/2006/wordprocessingDrawing" xmlns:w10="urn:schemas-microsoft-com:office:word" xmlns:w="http://schemas.openxmlformats.org/wordprocessingml/2006/main" xmlns:w14="http://schemas.microsoft.com/office/word/2010/wordml" xmlns:w15="http://schemas.microsoft.com/office/word/2012/wordml" xmlns:w16cex="http://schemas.microsoft.com/office/word/2018/wordml/cex" xmlns:w16cid="http://schemas.microsoft.com/office/word/2016/wordml/cid" xmlns:w16="http://schemas.microsoft.com/office/word/2018/wordml" xmlns:w16se="http://schemas.microsoft.com/office/word/2015/wordml/symex" xmlns:wpg="http://schemas.microsoft.com/office/word/2010/wordprocessingGroup" xmlns:wpi="http://schemas.microsoft.com/office/word/2010/wordprocessingInk" xmlns:wne="http://schemas.microsoft.com/office/word/2006/wordml" xmlns:wps="http://schemas.microsoft.com/office/word/2010/wordprocessingShape" mc:Ignorable="w14 w15 w16se w16cid w16 w16cex wp14">
+<w:numbering xmlns:wpc="http://schemas.microsoft.com/office/word/2010/wordprocessingCanvas" xmlns:cx="http://schemas.microsoft.com/office/drawing/2014/chartex" xmlns:cx1="http://schemas.microsoft.com/office/drawing/2015/9/8/chartex" xmlns:cx2="http://schemas.microsoft.com/office/drawing/2015/10/21/chartex" xmlns:cx3="http://schemas.microsoft.com/office/drawing/2016/5/9/chartex" xmlns:cx4="http://schemas.microsoft.com/office/drawing/2016/5/10/chartex" xmlns:cx5="http://schemas.microsoft.com/office/drawing/2016/5/11/chartex" xmlns:cx6="http://schemas.microsoft.com/office/drawing/2016/5/12/chartex" xmlns:cx7="http://schemas.microsoft.com/office/drawing/2016/5/13/chartex" xmlns:cx8="http://schemas.microsoft.com/office/drawing/2016/5/14/chartex" xmlns:mc="http://schemas.openxmlformats.org/markup-compatibility/2006" xmlns:aink="http://schemas.microsoft.com/office/drawing/2016/ink" xmlns:am3d="http://schemas.microsoft.com/office/drawing/2017/model3d" xmlns:o="urn:schemas-microsoft-com:office:office" xmlns:r="http://schemas.openxmlformats.org/officeDocument/2006/relationships" xmlns:m="http://schemas.openxmlformats.org/officeDocument/2006/math" xmlns:v="urn:schemas-microsoft-com:vml" xmlns:wp14="http://schemas.microsoft.com/office/word/2010/wordprocessingDrawing" xmlns:wp="http://schemas.openxmlformats.org/drawingml/2006/wordprocessingDrawing" xmlns:w10="urn:schemas-microsoft-com:office:word" xmlns:w="http://schemas.openxmlformats.org/wordprocessingml/2006/main" xmlns:w14="http://schemas.microsoft.com/office/word/2010/wordml" xmlns:w15="http://schemas.microsoft.com/office/word/2012/wordml" xmlns:w16cex="http://schemas.microsoft.com/office/word/2018/wordml/cex" xmlns:w16cid="http://schemas.microsoft.com/office/word/2016/wordml/cid" xmlns:w16="http://schemas.microsoft.com/office/word/2018/wordml" xmlns:w16sdtdh="http://schemas.microsoft.com/office/word/2020/wordml/sdtdatahash" xmlns:w16se="http://schemas.microsoft.com/office/word/2015/wordml/symex" xmlns:wpg="http://schemas.microsoft.com/office/word/2010/wordprocessingGroup" xmlns:wpi="http://schemas.microsoft.com/office/word/2010/wordprocessingInk" xmlns:wne="http://schemas.microsoft.com/office/word/2006/wordml" xmlns:wps="http://schemas.microsoft.com/office/word/2010/wordprocessingShape" mc:Ignorable="w14 w15 w16se w16cid w16 w16cex w16sdtdh wp14">
   <w:abstractNum w:abstractNumId="0" w15:restartNumberingAfterBreak="0">
     <w:nsid w:val="167A083C"/>
     <w:multiLevelType w:val="hybridMultilevel"/>
@@ -1097,6 +3426,264 @@
     </w:lvl>
   </w:abstractNum>
   <w:abstractNum w:abstractNumId="2" w15:restartNumberingAfterBreak="0">
+    <w:nsid w:val="33690847"/>
+    <w:multiLevelType w:val="hybridMultilevel"/>
+    <w:tmpl w:val="6BEE2224"/>
+    <w:lvl w:ilvl="0" w:tplc="240A000F">
+      <w:start w:val="1"/>
+      <w:numFmt w:val="decimal"/>
+      <w:lvlText w:val="%1."/>
+      <w:lvlJc w:val="left"/>
+      <w:pPr>
+        <w:ind w:left="720" w:hanging="360"/>
+      </w:pPr>
+    </w:lvl>
+    <w:lvl w:ilvl="1" w:tplc="240A0019">
+      <w:start w:val="1"/>
+      <w:numFmt w:val="lowerLetter"/>
+      <w:lvlText w:val="%2."/>
+      <w:lvlJc w:val="left"/>
+      <w:pPr>
+        <w:ind w:left="1440" w:hanging="360"/>
+      </w:pPr>
+    </w:lvl>
+    <w:lvl w:ilvl="2" w:tplc="240A001B" w:tentative="1">
+      <w:start w:val="1"/>
+      <w:numFmt w:val="lowerRoman"/>
+      <w:lvlText w:val="%3."/>
+      <w:lvlJc w:val="right"/>
+      <w:pPr>
+        <w:ind w:left="2160" w:hanging="180"/>
+      </w:pPr>
+    </w:lvl>
+    <w:lvl w:ilvl="3" w:tplc="240A000F" w:tentative="1">
+      <w:start w:val="1"/>
+      <w:numFmt w:val="decimal"/>
+      <w:lvlText w:val="%4."/>
+      <w:lvlJc w:val="left"/>
+      <w:pPr>
+        <w:ind w:left="2880" w:hanging="360"/>
+      </w:pPr>
+    </w:lvl>
+    <w:lvl w:ilvl="4" w:tplc="240A0019" w:tentative="1">
+      <w:start w:val="1"/>
+      <w:numFmt w:val="lowerLetter"/>
+      <w:lvlText w:val="%5."/>
+      <w:lvlJc w:val="left"/>
+      <w:pPr>
+        <w:ind w:left="3600" w:hanging="360"/>
+      </w:pPr>
+    </w:lvl>
+    <w:lvl w:ilvl="5" w:tplc="240A001B" w:tentative="1">
+      <w:start w:val="1"/>
+      <w:numFmt w:val="lowerRoman"/>
+      <w:lvlText w:val="%6."/>
+      <w:lvlJc w:val="right"/>
+      <w:pPr>
+        <w:ind w:left="4320" w:hanging="180"/>
+      </w:pPr>
+    </w:lvl>
+    <w:lvl w:ilvl="6" w:tplc="240A000F" w:tentative="1">
+      <w:start w:val="1"/>
+      <w:numFmt w:val="decimal"/>
+      <w:lvlText w:val="%7."/>
+      <w:lvlJc w:val="left"/>
+      <w:pPr>
+        <w:ind w:left="5040" w:hanging="360"/>
+      </w:pPr>
+    </w:lvl>
+    <w:lvl w:ilvl="7" w:tplc="240A0019" w:tentative="1">
+      <w:start w:val="1"/>
+      <w:numFmt w:val="lowerLetter"/>
+      <w:lvlText w:val="%8."/>
+      <w:lvlJc w:val="left"/>
+      <w:pPr>
+        <w:ind w:left="5760" w:hanging="360"/>
+      </w:pPr>
+    </w:lvl>
+    <w:lvl w:ilvl="8" w:tplc="240A001B" w:tentative="1">
+      <w:start w:val="1"/>
+      <w:numFmt w:val="lowerRoman"/>
+      <w:lvlText w:val="%9."/>
+      <w:lvlJc w:val="right"/>
+      <w:pPr>
+        <w:ind w:left="6480" w:hanging="180"/>
+      </w:pPr>
+    </w:lvl>
+  </w:abstractNum>
+  <w:abstractNum w:abstractNumId="3" w15:restartNumberingAfterBreak="0">
+    <w:nsid w:val="3B42258C"/>
+    <w:multiLevelType w:val="hybridMultilevel"/>
+    <w:tmpl w:val="3EBABD84"/>
+    <w:lvl w:ilvl="0" w:tplc="240A000F">
+      <w:start w:val="1"/>
+      <w:numFmt w:val="decimal"/>
+      <w:lvlText w:val="%1."/>
+      <w:lvlJc w:val="left"/>
+      <w:pPr>
+        <w:ind w:left="720" w:hanging="360"/>
+      </w:pPr>
+    </w:lvl>
+    <w:lvl w:ilvl="1" w:tplc="240A0019">
+      <w:start w:val="1"/>
+      <w:numFmt w:val="lowerLetter"/>
+      <w:lvlText w:val="%2."/>
+      <w:lvlJc w:val="left"/>
+      <w:pPr>
+        <w:ind w:left="1440" w:hanging="360"/>
+      </w:pPr>
+    </w:lvl>
+    <w:lvl w:ilvl="2" w:tplc="240A001B">
+      <w:start w:val="1"/>
+      <w:numFmt w:val="lowerRoman"/>
+      <w:lvlText w:val="%3."/>
+      <w:lvlJc w:val="right"/>
+      <w:pPr>
+        <w:ind w:left="2160" w:hanging="180"/>
+      </w:pPr>
+    </w:lvl>
+    <w:lvl w:ilvl="3" w:tplc="240A000F" w:tentative="1">
+      <w:start w:val="1"/>
+      <w:numFmt w:val="decimal"/>
+      <w:lvlText w:val="%4."/>
+      <w:lvlJc w:val="left"/>
+      <w:pPr>
+        <w:ind w:left="2880" w:hanging="360"/>
+      </w:pPr>
+    </w:lvl>
+    <w:lvl w:ilvl="4" w:tplc="240A0019" w:tentative="1">
+      <w:start w:val="1"/>
+      <w:numFmt w:val="lowerLetter"/>
+      <w:lvlText w:val="%5."/>
+      <w:lvlJc w:val="left"/>
+      <w:pPr>
+        <w:ind w:left="3600" w:hanging="360"/>
+      </w:pPr>
+    </w:lvl>
+    <w:lvl w:ilvl="5" w:tplc="240A001B" w:tentative="1">
+      <w:start w:val="1"/>
+      <w:numFmt w:val="lowerRoman"/>
+      <w:lvlText w:val="%6."/>
+      <w:lvlJc w:val="right"/>
+      <w:pPr>
+        <w:ind w:left="4320" w:hanging="180"/>
+      </w:pPr>
+    </w:lvl>
+    <w:lvl w:ilvl="6" w:tplc="240A000F" w:tentative="1">
+      <w:start w:val="1"/>
+      <w:numFmt w:val="decimal"/>
+      <w:lvlText w:val="%7."/>
+      <w:lvlJc w:val="left"/>
+      <w:pPr>
+        <w:ind w:left="5040" w:hanging="360"/>
+      </w:pPr>
+    </w:lvl>
+    <w:lvl w:ilvl="7" w:tplc="240A0019" w:tentative="1">
+      <w:start w:val="1"/>
+      <w:numFmt w:val="lowerLetter"/>
+      <w:lvlText w:val="%8."/>
+      <w:lvlJc w:val="left"/>
+      <w:pPr>
+        <w:ind w:left="5760" w:hanging="360"/>
+      </w:pPr>
+    </w:lvl>
+    <w:lvl w:ilvl="8" w:tplc="240A001B" w:tentative="1">
+      <w:start w:val="1"/>
+      <w:numFmt w:val="lowerRoman"/>
+      <w:lvlText w:val="%9."/>
+      <w:lvlJc w:val="right"/>
+      <w:pPr>
+        <w:ind w:left="6480" w:hanging="180"/>
+      </w:pPr>
+    </w:lvl>
+  </w:abstractNum>
+  <w:abstractNum w:abstractNumId="4" w15:restartNumberingAfterBreak="0">
+    <w:nsid w:val="3FEC6FAF"/>
+    <w:multiLevelType w:val="hybridMultilevel"/>
+    <w:tmpl w:val="2AC2B87E"/>
+    <w:lvl w:ilvl="0" w:tplc="240A000F">
+      <w:start w:val="1"/>
+      <w:numFmt w:val="decimal"/>
+      <w:lvlText w:val="%1."/>
+      <w:lvlJc w:val="left"/>
+      <w:pPr>
+        <w:ind w:left="720" w:hanging="360"/>
+      </w:pPr>
+    </w:lvl>
+    <w:lvl w:ilvl="1" w:tplc="240A0019">
+      <w:start w:val="1"/>
+      <w:numFmt w:val="lowerLetter"/>
+      <w:lvlText w:val="%2."/>
+      <w:lvlJc w:val="left"/>
+      <w:pPr>
+        <w:ind w:left="1440" w:hanging="360"/>
+      </w:pPr>
+    </w:lvl>
+    <w:lvl w:ilvl="2" w:tplc="240A001B" w:tentative="1">
+      <w:start w:val="1"/>
+      <w:numFmt w:val="lowerRoman"/>
+      <w:lvlText w:val="%3."/>
+      <w:lvlJc w:val="right"/>
+      <w:pPr>
+        <w:ind w:left="2160" w:hanging="180"/>
+      </w:pPr>
+    </w:lvl>
+    <w:lvl w:ilvl="3" w:tplc="240A000F" w:tentative="1">
+      <w:start w:val="1"/>
+      <w:numFmt w:val="decimal"/>
+      <w:lvlText w:val="%4."/>
+      <w:lvlJc w:val="left"/>
+      <w:pPr>
+        <w:ind w:left="2880" w:hanging="360"/>
+      </w:pPr>
+    </w:lvl>
+    <w:lvl w:ilvl="4" w:tplc="240A0019" w:tentative="1">
+      <w:start w:val="1"/>
+      <w:numFmt w:val="lowerLetter"/>
+      <w:lvlText w:val="%5."/>
+      <w:lvlJc w:val="left"/>
+      <w:pPr>
+        <w:ind w:left="3600" w:hanging="360"/>
+      </w:pPr>
+    </w:lvl>
+    <w:lvl w:ilvl="5" w:tplc="240A001B" w:tentative="1">
+      <w:start w:val="1"/>
+      <w:numFmt w:val="lowerRoman"/>
+      <w:lvlText w:val="%6."/>
+      <w:lvlJc w:val="right"/>
+      <w:pPr>
+        <w:ind w:left="4320" w:hanging="180"/>
+      </w:pPr>
+    </w:lvl>
+    <w:lvl w:ilvl="6" w:tplc="240A000F" w:tentative="1">
+      <w:start w:val="1"/>
+      <w:numFmt w:val="decimal"/>
+      <w:lvlText w:val="%7."/>
+      <w:lvlJc w:val="left"/>
+      <w:pPr>
+        <w:ind w:left="5040" w:hanging="360"/>
+      </w:pPr>
+    </w:lvl>
+    <w:lvl w:ilvl="7" w:tplc="240A0019" w:tentative="1">
+      <w:start w:val="1"/>
+      <w:numFmt w:val="lowerLetter"/>
+      <w:lvlText w:val="%8."/>
+      <w:lvlJc w:val="left"/>
+      <w:pPr>
+        <w:ind w:left="5760" w:hanging="360"/>
+      </w:pPr>
+    </w:lvl>
+    <w:lvl w:ilvl="8" w:tplc="240A001B" w:tentative="1">
+      <w:start w:val="1"/>
+      <w:numFmt w:val="lowerRoman"/>
+      <w:lvlText w:val="%9."/>
+      <w:lvlJc w:val="right"/>
+      <w:pPr>
+        <w:ind w:left="6480" w:hanging="180"/>
+      </w:pPr>
+    </w:lvl>
+  </w:abstractNum>
+  <w:abstractNum w:abstractNumId="5" w15:restartNumberingAfterBreak="0">
     <w:nsid w:val="42184EA6"/>
     <w:multiLevelType w:val="hybridMultilevel"/>
     <w:tmpl w:val="7B12D050"/>
@@ -1185,7 +3772,7 @@
       </w:pPr>
     </w:lvl>
   </w:abstractNum>
-  <w:abstractNum w:abstractNumId="3" w15:restartNumberingAfterBreak="0">
+  <w:abstractNum w:abstractNumId="6" w15:restartNumberingAfterBreak="0">
     <w:nsid w:val="5C737DEF"/>
     <w:multiLevelType w:val="hybridMultilevel"/>
     <w:tmpl w:val="E38ABCA0"/>
@@ -1274,7 +3861,96 @@
       </w:pPr>
     </w:lvl>
   </w:abstractNum>
-  <w:abstractNum w:abstractNumId="4" w15:restartNumberingAfterBreak="0">
+  <w:abstractNum w:abstractNumId="7" w15:restartNumberingAfterBreak="0">
+    <w:nsid w:val="6E0052CD"/>
+    <w:multiLevelType w:val="hybridMultilevel"/>
+    <w:tmpl w:val="8C3AF232"/>
+    <w:lvl w:ilvl="0" w:tplc="240A000F">
+      <w:start w:val="1"/>
+      <w:numFmt w:val="decimal"/>
+      <w:lvlText w:val="%1."/>
+      <w:lvlJc w:val="left"/>
+      <w:pPr>
+        <w:ind w:left="720" w:hanging="360"/>
+      </w:pPr>
+      <w:rPr>
+        <w:rFonts w:hint="default"/>
+      </w:rPr>
+    </w:lvl>
+    <w:lvl w:ilvl="1" w:tplc="240A0019" w:tentative="1">
+      <w:start w:val="1"/>
+      <w:numFmt w:val="lowerLetter"/>
+      <w:lvlText w:val="%2."/>
+      <w:lvlJc w:val="left"/>
+      <w:pPr>
+        <w:ind w:left="1440" w:hanging="360"/>
+      </w:pPr>
+    </w:lvl>
+    <w:lvl w:ilvl="2" w:tplc="240A001B" w:tentative="1">
+      <w:start w:val="1"/>
+      <w:numFmt w:val="lowerRoman"/>
+      <w:lvlText w:val="%3."/>
+      <w:lvlJc w:val="right"/>
+      <w:pPr>
+        <w:ind w:left="2160" w:hanging="180"/>
+      </w:pPr>
+    </w:lvl>
+    <w:lvl w:ilvl="3" w:tplc="240A000F" w:tentative="1">
+      <w:start w:val="1"/>
+      <w:numFmt w:val="decimal"/>
+      <w:lvlText w:val="%4."/>
+      <w:lvlJc w:val="left"/>
+      <w:pPr>
+        <w:ind w:left="2880" w:hanging="360"/>
+      </w:pPr>
+    </w:lvl>
+    <w:lvl w:ilvl="4" w:tplc="240A0019" w:tentative="1">
+      <w:start w:val="1"/>
+      <w:numFmt w:val="lowerLetter"/>
+      <w:lvlText w:val="%5."/>
+      <w:lvlJc w:val="left"/>
+      <w:pPr>
+        <w:ind w:left="3600" w:hanging="360"/>
+      </w:pPr>
+    </w:lvl>
+    <w:lvl w:ilvl="5" w:tplc="240A001B" w:tentative="1">
+      <w:start w:val="1"/>
+      <w:numFmt w:val="lowerRoman"/>
+      <w:lvlText w:val="%6."/>
+      <w:lvlJc w:val="right"/>
+      <w:pPr>
+        <w:ind w:left="4320" w:hanging="180"/>
+      </w:pPr>
+    </w:lvl>
+    <w:lvl w:ilvl="6" w:tplc="240A000F" w:tentative="1">
+      <w:start w:val="1"/>
+      <w:numFmt w:val="decimal"/>
+      <w:lvlText w:val="%7."/>
+      <w:lvlJc w:val="left"/>
+      <w:pPr>
+        <w:ind w:left="5040" w:hanging="360"/>
+      </w:pPr>
+    </w:lvl>
+    <w:lvl w:ilvl="7" w:tplc="240A0019" w:tentative="1">
+      <w:start w:val="1"/>
+      <w:numFmt w:val="lowerLetter"/>
+      <w:lvlText w:val="%8."/>
+      <w:lvlJc w:val="left"/>
+      <w:pPr>
+        <w:ind w:left="5760" w:hanging="360"/>
+      </w:pPr>
+    </w:lvl>
+    <w:lvl w:ilvl="8" w:tplc="240A001B" w:tentative="1">
+      <w:start w:val="1"/>
+      <w:numFmt w:val="lowerRoman"/>
+      <w:lvlText w:val="%9."/>
+      <w:lvlJc w:val="right"/>
+      <w:pPr>
+        <w:ind w:left="6480" w:hanging="180"/>
+      </w:pPr>
+    </w:lvl>
+  </w:abstractNum>
+  <w:abstractNum w:abstractNumId="8" w15:restartNumberingAfterBreak="0">
     <w:nsid w:val="709B498F"/>
     <w:multiLevelType w:val="hybridMultilevel"/>
     <w:tmpl w:val="7D5CC120"/>
@@ -1363,7 +4039,93 @@
       </w:pPr>
     </w:lvl>
   </w:abstractNum>
-  <w:abstractNum w:abstractNumId="5" w15:restartNumberingAfterBreak="0">
+  <w:abstractNum w:abstractNumId="9" w15:restartNumberingAfterBreak="0">
+    <w:nsid w:val="72BF4D81"/>
+    <w:multiLevelType w:val="hybridMultilevel"/>
+    <w:tmpl w:val="2AC2B87E"/>
+    <w:lvl w:ilvl="0" w:tplc="240A000F">
+      <w:start w:val="1"/>
+      <w:numFmt w:val="decimal"/>
+      <w:lvlText w:val="%1."/>
+      <w:lvlJc w:val="left"/>
+      <w:pPr>
+        <w:ind w:left="720" w:hanging="360"/>
+      </w:pPr>
+    </w:lvl>
+    <w:lvl w:ilvl="1" w:tplc="240A0019">
+      <w:start w:val="1"/>
+      <w:numFmt w:val="lowerLetter"/>
+      <w:lvlText w:val="%2."/>
+      <w:lvlJc w:val="left"/>
+      <w:pPr>
+        <w:ind w:left="1440" w:hanging="360"/>
+      </w:pPr>
+    </w:lvl>
+    <w:lvl w:ilvl="2" w:tplc="240A001B" w:tentative="1">
+      <w:start w:val="1"/>
+      <w:numFmt w:val="lowerRoman"/>
+      <w:lvlText w:val="%3."/>
+      <w:lvlJc w:val="right"/>
+      <w:pPr>
+        <w:ind w:left="2160" w:hanging="180"/>
+      </w:pPr>
+    </w:lvl>
+    <w:lvl w:ilvl="3" w:tplc="240A000F" w:tentative="1">
+      <w:start w:val="1"/>
+      <w:numFmt w:val="decimal"/>
+      <w:lvlText w:val="%4."/>
+      <w:lvlJc w:val="left"/>
+      <w:pPr>
+        <w:ind w:left="2880" w:hanging="360"/>
+      </w:pPr>
+    </w:lvl>
+    <w:lvl w:ilvl="4" w:tplc="240A0019" w:tentative="1">
+      <w:start w:val="1"/>
+      <w:numFmt w:val="lowerLetter"/>
+      <w:lvlText w:val="%5."/>
+      <w:lvlJc w:val="left"/>
+      <w:pPr>
+        <w:ind w:left="3600" w:hanging="360"/>
+      </w:pPr>
+    </w:lvl>
+    <w:lvl w:ilvl="5" w:tplc="240A001B" w:tentative="1">
+      <w:start w:val="1"/>
+      <w:numFmt w:val="lowerRoman"/>
+      <w:lvlText w:val="%6."/>
+      <w:lvlJc w:val="right"/>
+      <w:pPr>
+        <w:ind w:left="4320" w:hanging="180"/>
+      </w:pPr>
+    </w:lvl>
+    <w:lvl w:ilvl="6" w:tplc="240A000F" w:tentative="1">
+      <w:start w:val="1"/>
+      <w:numFmt w:val="decimal"/>
+      <w:lvlText w:val="%7."/>
+      <w:lvlJc w:val="left"/>
+      <w:pPr>
+        <w:ind w:left="5040" w:hanging="360"/>
+      </w:pPr>
+    </w:lvl>
+    <w:lvl w:ilvl="7" w:tplc="240A0019" w:tentative="1">
+      <w:start w:val="1"/>
+      <w:numFmt w:val="lowerLetter"/>
+      <w:lvlText w:val="%8."/>
+      <w:lvlJc w:val="left"/>
+      <w:pPr>
+        <w:ind w:left="5760" w:hanging="360"/>
+      </w:pPr>
+    </w:lvl>
+    <w:lvl w:ilvl="8" w:tplc="240A001B" w:tentative="1">
+      <w:start w:val="1"/>
+      <w:numFmt w:val="lowerRoman"/>
+      <w:lvlText w:val="%9."/>
+      <w:lvlJc w:val="right"/>
+      <w:pPr>
+        <w:ind w:left="6480" w:hanging="180"/>
+      </w:pPr>
+    </w:lvl>
+  </w:abstractNum>
+  <w:abstractNum w:abstractNumId="10" w15:restartNumberingAfterBreak="0">
     <w:nsid w:val="799E0130"/>
     <w:multiLevelType w:val="hybridMultilevel"/>
     <w:tmpl w:val="31EA2952"/>
@@ -1456,25 +4218,40 @@
     <w:abstractNumId w:val="0"/>
   </w:num>
   <w:num w:numId="2">
-    <w:abstractNumId w:val="4"/>
+    <w:abstractNumId w:val="8"/>
   </w:num>
   <w:num w:numId="3">
-    <w:abstractNumId w:val="2"/>
+    <w:abstractNumId w:val="5"/>
   </w:num>
   <w:num w:numId="4">
-    <w:abstractNumId w:val="3"/>
+    <w:abstractNumId w:val="6"/>
   </w:num>
   <w:num w:numId="5">
-    <w:abstractNumId w:val="5"/>
+    <w:abstractNumId w:val="10"/>
   </w:num>
   <w:num w:numId="6">
     <w:abstractNumId w:val="1"/>
+  </w:num>
+  <w:num w:numId="7">
+    <w:abstractNumId w:val="7"/>
+  </w:num>
+  <w:num w:numId="8">
+    <w:abstractNumId w:val="2"/>
+  </w:num>
+  <w:num w:numId="9">
+    <w:abstractNumId w:val="3"/>
+  </w:num>
+  <w:num w:numId="10">
+    <w:abstractNumId w:val="9"/>
+  </w:num>
+  <w:num w:numId="11">
+    <w:abstractNumId w:val="4"/>
   </w:num>
 </w:numbering>
 </file>
 
 <file path=word/styles.xml><?xml version="1.0" encoding="utf-8"?>
-<w:styles xmlns:mc="http://schemas.openxmlformats.org/markup-compatibility/2006" xmlns:r="http://schemas.openxmlformats.org/officeDocument/2006/relationships" xmlns:w="http://schemas.openxmlformats.org/wordprocessingml/2006/main" xmlns:w14="http://schemas.microsoft.com/office/word/2010/wordml" xmlns:w15="http://schemas.microsoft.com/office/word/2012/wordml" xmlns:w16cex="http://schemas.microsoft.com/office/word/2018/wordml/cex" xmlns:w16cid="http://schemas.microsoft.com/office/word/2016/wordml/cid" xmlns:w16="http://schemas.microsoft.com/office/word/2018/wordml" xmlns:w16se="http://schemas.microsoft.com/office/word/2015/wordml/symex" mc:Ignorable="w14 w15 w16se w16cid w16 w16cex">
+<w:styles xmlns:mc="http://schemas.openxmlformats.org/markup-compatibility/2006" xmlns:r="http://schemas.openxmlformats.org/officeDocument/2006/relationships" xmlns:w="http://schemas.openxmlformats.org/wordprocessingml/2006/main" xmlns:w14="http://schemas.microsoft.com/office/word/2010/wordml" xmlns:w15="http://schemas.microsoft.com/office/word/2012/wordml" xmlns:w16cex="http://schemas.microsoft.com/office/word/2018/wordml/cex" xmlns:w16cid="http://schemas.microsoft.com/office/word/2016/wordml/cid" xmlns:w16="http://schemas.microsoft.com/office/word/2018/wordml" xmlns:w16sdtdh="http://schemas.microsoft.com/office/word/2020/wordml/sdtdatahash" xmlns:w16se="http://schemas.microsoft.com/office/word/2015/wordml/symex" mc:Ignorable="w14 w15 w16se w16cid w16 w16cex w16sdtdh">
   <w:docDefaults>
     <w:rPrDefault>
       <w:rPr>

</xml_diff>